<commit_message>
feat:metodologia do insomnia e da api prontas
</commit_message>
<xml_diff>
--- a/Documento.docx
+++ b/Documento.docx
@@ -1,6 +1,6 @@
 
 <file path=word/document.xml><?xml version="1.0" encoding="utf-8"?>
-<w:document xmlns:wpc="http://schemas.microsoft.com/office/word/2010/wordprocessingCanvas" xmlns:cx="http://schemas.microsoft.com/office/drawing/2014/chartex" xmlns:cx1="http://schemas.microsoft.com/office/drawing/2015/9/8/chartex" xmlns:cx2="http://schemas.microsoft.com/office/drawing/2015/10/21/chartex" xmlns:cx3="http://schemas.microsoft.com/office/drawing/2016/5/9/chartex" xmlns:cx4="http://schemas.microsoft.com/office/drawing/2016/5/10/chartex" xmlns:cx5="http://schemas.microsoft.com/office/drawing/2016/5/11/chartex" xmlns:cx6="http://schemas.microsoft.com/office/drawing/2016/5/12/chartex" xmlns:cx7="http://schemas.microsoft.com/office/drawing/2016/5/13/chartex" xmlns:cx8="http://schemas.microsoft.com/office/drawing/2016/5/14/chartex" xmlns:mc="http://schemas.openxmlformats.org/markup-compatibility/2006" xmlns:aink="http://schemas.microsoft.com/office/drawing/2016/ink" xmlns:am3d="http://schemas.microsoft.com/office/drawing/2017/model3d" xmlns:o="urn:schemas-microsoft-com:office:office" xmlns:oel="http://schemas.microsoft.com/office/2019/extlst" xmlns:r="http://schemas.openxmlformats.org/officeDocument/2006/relationships" xmlns:m="http://schemas.openxmlformats.org/officeDocument/2006/math" xmlns:v="urn:schemas-microsoft-com:vml" xmlns:wp14="http://schemas.microsoft.com/office/word/2010/wordprocessingDrawing" xmlns:wp="http://schemas.openxmlformats.org/drawingml/2006/wordprocessingDrawing" xmlns:w10="urn:schemas-microsoft-com:office:word" xmlns:w="http://schemas.openxmlformats.org/wordprocessingml/2006/main" xmlns:w14="http://schemas.microsoft.com/office/word/2010/wordml" xmlns:w15="http://schemas.microsoft.com/office/word/2012/wordml" xmlns:w16cex="http://schemas.microsoft.com/office/word/2018/wordml/cex" xmlns:w16cid="http://schemas.microsoft.com/office/word/2016/wordml/cid" xmlns:w16="http://schemas.microsoft.com/office/word/2018/wordml" xmlns:w16du="http://schemas.microsoft.com/office/word/2023/wordml/word16du" xmlns:w16sdtdh="http://schemas.microsoft.com/office/word/2020/wordml/sdtdatahash" xmlns:w16sdtfl="http://schemas.microsoft.com/office/word/2024/wordml/sdtformatlock" xmlns:w16se="http://schemas.microsoft.com/office/word/2015/wordml/symex" xmlns:wpg="http://schemas.microsoft.com/office/word/2010/wordprocessingGroup" xmlns:wpi="http://schemas.microsoft.com/office/word/2010/wordprocessingInk" xmlns:wne="http://schemas.microsoft.com/office/word/2006/wordml" xmlns:wps="http://schemas.microsoft.com/office/word/2010/wordprocessingShape" mc:Ignorable="w14 w15 w16se w16cid w16 w16cex w16sdtdh w16sdtfl w16du wp14">
+<w:document xmlns:wpc="http://schemas.microsoft.com/office/word/2010/wordprocessingCanvas" xmlns:cx="http://schemas.microsoft.com/office/drawing/2014/chartex" xmlns:cx1="http://schemas.microsoft.com/office/drawing/2015/9/8/chartex" xmlns:cx2="http://schemas.microsoft.com/office/drawing/2015/10/21/chartex" xmlns:cx3="http://schemas.microsoft.com/office/drawing/2016/5/9/chartex" xmlns:cx4="http://schemas.microsoft.com/office/drawing/2016/5/10/chartex" xmlns:cx5="http://schemas.microsoft.com/office/drawing/2016/5/11/chartex" xmlns:cx6="http://schemas.microsoft.com/office/drawing/2016/5/12/chartex" xmlns:cx7="http://schemas.microsoft.com/office/drawing/2016/5/13/chartex" xmlns:cx8="http://schemas.microsoft.com/office/drawing/2016/5/14/chartex" xmlns:mc="http://schemas.openxmlformats.org/markup-compatibility/2006" xmlns:aink="http://schemas.microsoft.com/office/drawing/2016/ink" xmlns:am3d="http://schemas.microsoft.com/office/drawing/2017/model3d" xmlns:o="urn:schemas-microsoft-com:office:office" xmlns:r="http://schemas.openxmlformats.org/officeDocument/2006/relationships" xmlns:m="http://schemas.openxmlformats.org/officeDocument/2006/math" xmlns:v="urn:schemas-microsoft-com:vml" xmlns:wp14="http://schemas.microsoft.com/office/word/2010/wordprocessingDrawing" xmlns:wp="http://schemas.openxmlformats.org/drawingml/2006/wordprocessingDrawing" xmlns:w10="urn:schemas-microsoft-com:office:word" xmlns:w="http://schemas.openxmlformats.org/wordprocessingml/2006/main" xmlns:w14="http://schemas.microsoft.com/office/word/2010/wordml" xmlns:w15="http://schemas.microsoft.com/office/word/2012/wordml" xmlns:w16cid="http://schemas.microsoft.com/office/word/2016/wordml/cid" xmlns:w16se="http://schemas.microsoft.com/office/word/2015/wordml/symex" xmlns:wpg="http://schemas.microsoft.com/office/word/2010/wordprocessingGroup" xmlns:wpi="http://schemas.microsoft.com/office/word/2010/wordprocessingInk" xmlns:wne="http://schemas.microsoft.com/office/word/2006/wordml" xmlns:wps="http://schemas.microsoft.com/office/word/2010/wordprocessingShape" mc:Ignorable="w14 w15 w16se w16cid wp14">
   <w:body>
     <w:p>
       <w:pPr>
@@ -1902,7 +1902,7 @@
               </wp:anchor>
             </w:drawing>
           </mc:Choice>
-          <mc:Fallback>
+          <mc:Fallback xmlns:w16sdtfl="http://schemas.microsoft.com/office/word/2024/wordml/sdtformatlock" xmlns:w16sdtdh="http://schemas.microsoft.com/office/word/2020/wordml/sdtdatahash" xmlns:w16du="http://schemas.microsoft.com/office/word/2023/wordml/word16du" xmlns:w16="http://schemas.microsoft.com/office/word/2018/wordml" xmlns:w16cex="http://schemas.microsoft.com/office/word/2018/wordml/cex" xmlns:oel="http://schemas.microsoft.com/office/2019/extlst">
             <w:pict>
               <v:shape w14:anchorId="6E060536" id="Forma Livre: Forma 20" o:spid="_x0000_s1026" style="position:absolute;margin-left:85.1pt;margin-top:20.2pt;width:227.05pt;height:.1pt;z-index:-251642880;visibility:visible;mso-wrap-style:square;mso-width-percent:0;mso-height-percent:0;mso-wrap-distance-left:0;mso-wrap-distance-top:0;mso-wrap-distance-right:0;mso-wrap-distance-bottom:0;mso-position-horizontal:absolute;mso-position-horizontal-relative:page;mso-position-vertical:absolute;mso-position-vertical-relative:text;mso-width-percent:0;mso-height-percent:0;mso-width-relative:page;mso-height-relative:page;v-text-anchor:top" coordsize="2883535,1270" o:gfxdata="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" path="m,l2883523,e" filled="f" strokeweight=".26653mm">
                 <v:path arrowok="t"/>
@@ -2042,7 +2042,7 @@
               </wp:anchor>
             </w:drawing>
           </mc:Choice>
-          <mc:Fallback>
+          <mc:Fallback xmlns:w16sdtfl="http://schemas.microsoft.com/office/word/2024/wordml/sdtformatlock" xmlns:w16sdtdh="http://schemas.microsoft.com/office/word/2020/wordml/sdtdatahash" xmlns:w16du="http://schemas.microsoft.com/office/word/2023/wordml/word16du" xmlns:w16="http://schemas.microsoft.com/office/word/2018/wordml" xmlns:w16cex="http://schemas.microsoft.com/office/word/2018/wordml/cex" xmlns:oel="http://schemas.microsoft.com/office/2019/extlst">
             <w:pict>
               <v:shape w14:anchorId="6072CA5C" id="Forma Livre: Forma 21" o:spid="_x0000_s1026" style="position:absolute;margin-left:85.1pt;margin-top:13.3pt;width:227.05pt;height:.1pt;z-index:-251641856;visibility:visible;mso-wrap-style:square;mso-width-percent:0;mso-height-percent:0;mso-wrap-distance-left:0;mso-wrap-distance-top:0;mso-wrap-distance-right:0;mso-wrap-distance-bottom:0;mso-position-horizontal:absolute;mso-position-horizontal-relative:page;mso-position-vertical:absolute;mso-position-vertical-relative:text;mso-width-percent:0;mso-height-percent:0;mso-width-relative:page;mso-height-relative:page;v-text-anchor:top" coordsize="2883535,1270" o:gfxdata="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" path="m,l2883523,e" filled="f" strokeweight=".26653mm">
                 <v:path arrowok="t"/>
@@ -4229,7 +4229,29 @@
           <w:szCs w:val="24"/>
           <w:lang w:eastAsia="pt-BR"/>
         </w:rPr>
-        <w:t xml:space="preserve"> features for </w:t>
+        <w:t xml:space="preserve"> </w:t>
+      </w:r>
+      <w:proofErr w:type="spellStart"/>
+      <w:r>
+        <w:rPr>
+          <w:rFonts w:ascii="Times New Roman" w:eastAsia="Times New Roman" w:hAnsi="Times New Roman" w:cs="Times New Roman"/>
+          <w:color w:val="1F1F1F"/>
+          <w:sz w:val="24"/>
+          <w:szCs w:val="24"/>
+          <w:lang w:eastAsia="pt-BR"/>
+        </w:rPr>
+        <w:t>features</w:t>
+      </w:r>
+      <w:proofErr w:type="spellEnd"/>
+      <w:r>
+        <w:rPr>
+          <w:rFonts w:ascii="Times New Roman" w:eastAsia="Times New Roman" w:hAnsi="Times New Roman" w:cs="Times New Roman"/>
+          <w:color w:val="1F1F1F"/>
+          <w:sz w:val="24"/>
+          <w:szCs w:val="24"/>
+          <w:lang w:eastAsia="pt-BR"/>
+        </w:rPr>
+        <w:t xml:space="preserve"> for </w:t>
       </w:r>
       <w:proofErr w:type="spellStart"/>
       <w:r>
@@ -4383,7 +4405,29 @@
           <w:szCs w:val="24"/>
           <w:lang w:eastAsia="pt-BR"/>
         </w:rPr>
-        <w:t xml:space="preserve"> tracking more </w:t>
+        <w:t xml:space="preserve"> </w:t>
+      </w:r>
+      <w:proofErr w:type="spellStart"/>
+      <w:r>
+        <w:rPr>
+          <w:rFonts w:ascii="Times New Roman" w:eastAsia="Times New Roman" w:hAnsi="Times New Roman" w:cs="Times New Roman"/>
+          <w:color w:val="1F1F1F"/>
+          <w:sz w:val="24"/>
+          <w:szCs w:val="24"/>
+          <w:lang w:eastAsia="pt-BR"/>
+        </w:rPr>
+        <w:t>tracking</w:t>
+      </w:r>
+      <w:proofErr w:type="spellEnd"/>
+      <w:r>
+        <w:rPr>
+          <w:rFonts w:ascii="Times New Roman" w:eastAsia="Times New Roman" w:hAnsi="Times New Roman" w:cs="Times New Roman"/>
+          <w:color w:val="1F1F1F"/>
+          <w:sz w:val="24"/>
+          <w:szCs w:val="24"/>
+          <w:lang w:eastAsia="pt-BR"/>
+        </w:rPr>
+        <w:t xml:space="preserve"> more </w:t>
       </w:r>
       <w:proofErr w:type="spellStart"/>
       <w:r>
@@ -4889,7 +4933,29 @@
           <w:szCs w:val="24"/>
           <w:lang w:eastAsia="pt-BR"/>
         </w:rPr>
-        <w:t xml:space="preserve"> compliance </w:t>
+        <w:t xml:space="preserve"> </w:t>
+      </w:r>
+      <w:proofErr w:type="spellStart"/>
+      <w:r>
+        <w:rPr>
+          <w:rFonts w:ascii="Times New Roman" w:eastAsia="Times New Roman" w:hAnsi="Times New Roman" w:cs="Times New Roman"/>
+          <w:color w:val="1F1F1F"/>
+          <w:sz w:val="24"/>
+          <w:szCs w:val="24"/>
+          <w:lang w:eastAsia="pt-BR"/>
+        </w:rPr>
+        <w:t>compliance</w:t>
+      </w:r>
+      <w:proofErr w:type="spellEnd"/>
+      <w:r>
+        <w:rPr>
+          <w:rFonts w:ascii="Times New Roman" w:eastAsia="Times New Roman" w:hAnsi="Times New Roman" w:cs="Times New Roman"/>
+          <w:color w:val="1F1F1F"/>
+          <w:sz w:val="24"/>
+          <w:szCs w:val="24"/>
+          <w:lang w:eastAsia="pt-BR"/>
+        </w:rPr>
+        <w:t xml:space="preserve"> </w:t>
       </w:r>
       <w:proofErr w:type="spellStart"/>
       <w:r>
@@ -5043,7 +5109,51 @@
           <w:szCs w:val="24"/>
           <w:lang w:eastAsia="pt-BR"/>
         </w:rPr>
-        <w:t xml:space="preserve"> tracking for personal </w:t>
+        <w:t xml:space="preserve"> </w:t>
+      </w:r>
+      <w:proofErr w:type="spellStart"/>
+      <w:r>
+        <w:rPr>
+          <w:rFonts w:ascii="Times New Roman" w:eastAsia="Times New Roman" w:hAnsi="Times New Roman" w:cs="Times New Roman"/>
+          <w:color w:val="1F1F1F"/>
+          <w:sz w:val="24"/>
+          <w:szCs w:val="24"/>
+          <w:lang w:eastAsia="pt-BR"/>
+        </w:rPr>
+        <w:t>tracking</w:t>
+      </w:r>
+      <w:proofErr w:type="spellEnd"/>
+      <w:r>
+        <w:rPr>
+          <w:rFonts w:ascii="Times New Roman" w:eastAsia="Times New Roman" w:hAnsi="Times New Roman" w:cs="Times New Roman"/>
+          <w:color w:val="1F1F1F"/>
+          <w:sz w:val="24"/>
+          <w:szCs w:val="24"/>
+          <w:lang w:eastAsia="pt-BR"/>
+        </w:rPr>
+        <w:t xml:space="preserve"> for </w:t>
+      </w:r>
+      <w:proofErr w:type="spellStart"/>
+      <w:r>
+        <w:rPr>
+          <w:rFonts w:ascii="Times New Roman" w:eastAsia="Times New Roman" w:hAnsi="Times New Roman" w:cs="Times New Roman"/>
+          <w:color w:val="1F1F1F"/>
+          <w:sz w:val="24"/>
+          <w:szCs w:val="24"/>
+          <w:lang w:eastAsia="pt-BR"/>
+        </w:rPr>
+        <w:t>personal</w:t>
+      </w:r>
+      <w:proofErr w:type="spellEnd"/>
+      <w:r>
+        <w:rPr>
+          <w:rFonts w:ascii="Times New Roman" w:eastAsia="Times New Roman" w:hAnsi="Times New Roman" w:cs="Times New Roman"/>
+          <w:color w:val="1F1F1F"/>
+          <w:sz w:val="24"/>
+          <w:szCs w:val="24"/>
+          <w:lang w:eastAsia="pt-BR"/>
+        </w:rPr>
+        <w:t xml:space="preserve"> </w:t>
       </w:r>
       <w:proofErr w:type="spellStart"/>
       <w:r>
@@ -5595,7 +5705,25 @@
           <w:sz w:val="24"/>
           <w:szCs w:val="24"/>
         </w:rPr>
-        <w:t xml:space="preserve">, Personal </w:t>
+        <w:t xml:space="preserve">, </w:t>
+      </w:r>
+      <w:proofErr w:type="spellStart"/>
+      <w:r>
+        <w:rPr>
+          <w:rFonts w:ascii="Times New Roman" w:hAnsi="Times New Roman" w:cs="Times New Roman"/>
+          <w:sz w:val="24"/>
+          <w:szCs w:val="24"/>
+        </w:rPr>
+        <w:t>Personal</w:t>
+      </w:r>
+      <w:proofErr w:type="spellEnd"/>
+      <w:r>
+        <w:rPr>
+          <w:rFonts w:ascii="Times New Roman" w:hAnsi="Times New Roman" w:cs="Times New Roman"/>
+          <w:sz w:val="24"/>
+          <w:szCs w:val="24"/>
+        </w:rPr>
+        <w:t xml:space="preserve"> </w:t>
       </w:r>
       <w:proofErr w:type="spellStart"/>
       <w:r>
@@ -6327,6 +6455,8 @@
         </w:rPr>
       </w:sdtEndPr>
       <w:sdtContent>
+        <w:bookmarkStart w:id="0" w:name="_GoBack" w:displacedByCustomXml="prev"/>
+        <w:bookmarkEnd w:id="0" w:displacedByCustomXml="prev"/>
         <w:p>
           <w:pPr>
             <w:pStyle w:val="CabealhodoSumrio"/>
@@ -6341,11 +6471,7 @@
             <w:rPr>
               <w:rFonts w:eastAsiaTheme="minorEastAsia"/>
               <w:noProof/>
-              <w:kern w:val="2"/>
-              <w:sz w:val="24"/>
-              <w:szCs w:val="24"/>
               <w:lang w:eastAsia="pt-BR"/>
-              <w14:ligatures w14:val="standardContextual"/>
             </w:rPr>
           </w:pPr>
           <w:r>
@@ -6357,7 +6483,7 @@
           <w:r>
             <w:fldChar w:fldCharType="separate"/>
           </w:r>
-          <w:hyperlink w:anchor="_Toc213246467" w:history="1">
+          <w:hyperlink w:anchor="_Toc213394400" w:history="1">
             <w:r>
               <w:rPr>
                 <w:rStyle w:val="Hyperlink"/>
@@ -6386,7 +6512,7 @@
                 <w:noProof/>
                 <w:webHidden/>
               </w:rPr>
-              <w:instrText xml:space="preserve"> PAGEREF _Toc213246467 \h </w:instrText>
+              <w:instrText xml:space="preserve"> PAGEREF _Toc213394400 \h </w:instrText>
             </w:r>
             <w:r>
               <w:rPr>
@@ -6406,7 +6532,7 @@
                 <w:noProof/>
                 <w:webHidden/>
               </w:rPr>
-              <w:t>12</w:t>
+              <w:t>11</w:t>
             </w:r>
             <w:r>
               <w:rPr>
@@ -6426,14 +6552,10 @@
             <w:rPr>
               <w:rFonts w:eastAsiaTheme="minorEastAsia"/>
               <w:noProof/>
-              <w:kern w:val="2"/>
-              <w:sz w:val="24"/>
-              <w:szCs w:val="24"/>
               <w:lang w:eastAsia="pt-BR"/>
-              <w14:ligatures w14:val="standardContextual"/>
             </w:rPr>
           </w:pPr>
-          <w:hyperlink w:anchor="_Toc213246468" w:history="1">
+          <w:hyperlink w:anchor="_Toc213394401" w:history="1">
             <w:r>
               <w:rPr>
                 <w:rStyle w:val="Hyperlink"/>
@@ -6462,7 +6584,7 @@
                 <w:noProof/>
                 <w:webHidden/>
               </w:rPr>
-              <w:instrText xml:space="preserve"> PAGEREF _Toc213246468 \h </w:instrText>
+              <w:instrText xml:space="preserve"> PAGEREF _Toc213394401 \h </w:instrText>
             </w:r>
             <w:r>
               <w:rPr>
@@ -6482,7 +6604,7 @@
                 <w:noProof/>
                 <w:webHidden/>
               </w:rPr>
-              <w:t>13</w:t>
+              <w:t>12</w:t>
             </w:r>
             <w:r>
               <w:rPr>
@@ -6502,14 +6624,10 @@
             <w:rPr>
               <w:rFonts w:eastAsiaTheme="minorEastAsia"/>
               <w:noProof/>
-              <w:kern w:val="2"/>
-              <w:sz w:val="24"/>
-              <w:szCs w:val="24"/>
               <w:lang w:eastAsia="pt-BR"/>
-              <w14:ligatures w14:val="standardContextual"/>
             </w:rPr>
           </w:pPr>
-          <w:hyperlink w:anchor="_Toc213246469" w:history="1">
+          <w:hyperlink w:anchor="_Toc213394402" w:history="1">
             <w:r>
               <w:rPr>
                 <w:rStyle w:val="Hyperlink"/>
@@ -6538,7 +6656,7 @@
                 <w:noProof/>
                 <w:webHidden/>
               </w:rPr>
-              <w:instrText xml:space="preserve"> PAGEREF _Toc213246469 \h </w:instrText>
+              <w:instrText xml:space="preserve"> PAGEREF _Toc213394402 \h </w:instrText>
             </w:r>
             <w:r>
               <w:rPr>
@@ -6578,14 +6696,10 @@
             <w:rPr>
               <w:rFonts w:eastAsiaTheme="minorEastAsia"/>
               <w:noProof/>
-              <w:kern w:val="2"/>
-              <w:sz w:val="24"/>
-              <w:szCs w:val="24"/>
               <w:lang w:eastAsia="pt-BR"/>
-              <w14:ligatures w14:val="standardContextual"/>
             </w:rPr>
           </w:pPr>
-          <w:hyperlink w:anchor="_Toc213246470" w:history="1">
+          <w:hyperlink w:anchor="_Toc213394403" w:history="1">
             <w:r>
               <w:rPr>
                 <w:rStyle w:val="Hyperlink"/>
@@ -6614,7 +6728,7 @@
                 <w:noProof/>
                 <w:webHidden/>
               </w:rPr>
-              <w:instrText xml:space="preserve"> PAGEREF _Toc213246470 \h </w:instrText>
+              <w:instrText xml:space="preserve"> PAGEREF _Toc213394403 \h </w:instrText>
             </w:r>
             <w:r>
               <w:rPr>
@@ -6654,14 +6768,10 @@
             <w:rPr>
               <w:rFonts w:eastAsiaTheme="minorEastAsia"/>
               <w:noProof/>
-              <w:kern w:val="2"/>
-              <w:sz w:val="24"/>
-              <w:szCs w:val="24"/>
               <w:lang w:eastAsia="pt-BR"/>
-              <w14:ligatures w14:val="standardContextual"/>
             </w:rPr>
           </w:pPr>
-          <w:hyperlink w:anchor="_Toc213246471" w:history="1">
+          <w:hyperlink w:anchor="_Toc213394404" w:history="1">
             <w:r>
               <w:rPr>
                 <w:rStyle w:val="Hyperlink"/>
@@ -6690,7 +6800,7 @@
                 <w:noProof/>
                 <w:webHidden/>
               </w:rPr>
-              <w:instrText xml:space="preserve"> PAGEREF _Toc213246471 \h </w:instrText>
+              <w:instrText xml:space="preserve"> PAGEREF _Toc213394404 \h </w:instrText>
             </w:r>
             <w:r>
               <w:rPr>
@@ -6710,7 +6820,7 @@
                 <w:noProof/>
                 <w:webHidden/>
               </w:rPr>
-              <w:t>14</w:t>
+              <w:t>13</w:t>
             </w:r>
             <w:r>
               <w:rPr>
@@ -6730,14 +6840,10 @@
             <w:rPr>
               <w:rFonts w:eastAsiaTheme="minorEastAsia"/>
               <w:noProof/>
-              <w:kern w:val="2"/>
-              <w:sz w:val="24"/>
-              <w:szCs w:val="24"/>
               <w:lang w:eastAsia="pt-BR"/>
-              <w14:ligatures w14:val="standardContextual"/>
             </w:rPr>
           </w:pPr>
-          <w:hyperlink w:anchor="_Toc213246472" w:history="1">
+          <w:hyperlink w:anchor="_Toc213394405" w:history="1">
             <w:r>
               <w:rPr>
                 <w:rStyle w:val="Hyperlink"/>
@@ -6766,7 +6872,7 @@
                 <w:noProof/>
                 <w:webHidden/>
               </w:rPr>
-              <w:instrText xml:space="preserve"> PAGEREF _Toc213246472 \h </w:instrText>
+              <w:instrText xml:space="preserve"> PAGEREF _Toc213394405 \h </w:instrText>
             </w:r>
             <w:r>
               <w:rPr>
@@ -6806,14 +6912,10 @@
             <w:rPr>
               <w:rFonts w:eastAsiaTheme="minorEastAsia"/>
               <w:noProof/>
-              <w:kern w:val="2"/>
-              <w:sz w:val="24"/>
-              <w:szCs w:val="24"/>
               <w:lang w:eastAsia="pt-BR"/>
-              <w14:ligatures w14:val="standardContextual"/>
             </w:rPr>
           </w:pPr>
-          <w:hyperlink w:anchor="_Toc213246473" w:history="1">
+          <w:hyperlink w:anchor="_Toc213394406" w:history="1">
             <w:r>
               <w:rPr>
                 <w:rStyle w:val="Hyperlink"/>
@@ -6842,7 +6944,7 @@
                 <w:noProof/>
                 <w:webHidden/>
               </w:rPr>
-              <w:instrText xml:space="preserve"> PAGEREF _Toc213246473 \h </w:instrText>
+              <w:instrText xml:space="preserve"> PAGEREF _Toc213394406 \h </w:instrText>
             </w:r>
             <w:r>
               <w:rPr>
@@ -6882,14 +6984,10 @@
             <w:rPr>
               <w:rFonts w:eastAsiaTheme="minorEastAsia"/>
               <w:noProof/>
-              <w:kern w:val="2"/>
-              <w:sz w:val="24"/>
-              <w:szCs w:val="24"/>
               <w:lang w:eastAsia="pt-BR"/>
-              <w14:ligatures w14:val="standardContextual"/>
             </w:rPr>
           </w:pPr>
-          <w:hyperlink w:anchor="_Toc213246474" w:history="1">
+          <w:hyperlink w:anchor="_Toc213394407" w:history="1">
             <w:r>
               <w:rPr>
                 <w:rStyle w:val="Hyperlink"/>
@@ -6918,7 +7016,7 @@
                 <w:noProof/>
                 <w:webHidden/>
               </w:rPr>
-              <w:instrText xml:space="preserve"> PAGEREF _Toc213246474 \h </w:instrText>
+              <w:instrText xml:space="preserve"> PAGEREF _Toc213394407 \h </w:instrText>
             </w:r>
             <w:r>
               <w:rPr>
@@ -6958,14 +7056,10 @@
             <w:rPr>
               <w:rFonts w:eastAsiaTheme="minorEastAsia"/>
               <w:noProof/>
-              <w:kern w:val="2"/>
-              <w:sz w:val="24"/>
-              <w:szCs w:val="24"/>
               <w:lang w:eastAsia="pt-BR"/>
-              <w14:ligatures w14:val="standardContextual"/>
             </w:rPr>
           </w:pPr>
-          <w:hyperlink w:anchor="_Toc213246475" w:history="1">
+          <w:hyperlink w:anchor="_Toc213394408" w:history="1">
             <w:r>
               <w:rPr>
                 <w:rStyle w:val="Hyperlink"/>
@@ -6994,7 +7088,7 @@
                 <w:noProof/>
                 <w:webHidden/>
               </w:rPr>
-              <w:instrText xml:space="preserve"> PAGEREF _Toc213246475 \h </w:instrText>
+              <w:instrText xml:space="preserve"> PAGEREF _Toc213394408 \h </w:instrText>
             </w:r>
             <w:r>
               <w:rPr>
@@ -7034,14 +7128,10 @@
             <w:rPr>
               <w:rFonts w:eastAsiaTheme="minorEastAsia"/>
               <w:noProof/>
-              <w:kern w:val="2"/>
-              <w:sz w:val="24"/>
-              <w:szCs w:val="24"/>
               <w:lang w:eastAsia="pt-BR"/>
-              <w14:ligatures w14:val="standardContextual"/>
             </w:rPr>
           </w:pPr>
-          <w:hyperlink w:anchor="_Toc213246476" w:history="1">
+          <w:hyperlink w:anchor="_Toc213394409" w:history="1">
             <w:r>
               <w:rPr>
                 <w:rStyle w:val="Hyperlink"/>
@@ -7070,7 +7160,7 @@
                 <w:noProof/>
                 <w:webHidden/>
               </w:rPr>
-              <w:instrText xml:space="preserve"> PAGEREF _Toc213246476 \h </w:instrText>
+              <w:instrText xml:space="preserve"> PAGEREF _Toc213394409 \h </w:instrText>
             </w:r>
             <w:r>
               <w:rPr>
@@ -7110,14 +7200,10 @@
             <w:rPr>
               <w:rFonts w:eastAsiaTheme="minorEastAsia"/>
               <w:noProof/>
-              <w:kern w:val="2"/>
-              <w:sz w:val="24"/>
-              <w:szCs w:val="24"/>
               <w:lang w:eastAsia="pt-BR"/>
-              <w14:ligatures w14:val="standardContextual"/>
             </w:rPr>
           </w:pPr>
-          <w:hyperlink w:anchor="_Toc213246477" w:history="1">
+          <w:hyperlink w:anchor="_Toc213394410" w:history="1">
             <w:r>
               <w:rPr>
                 <w:rStyle w:val="Hyperlink"/>
@@ -7146,7 +7232,7 @@
                 <w:noProof/>
                 <w:webHidden/>
               </w:rPr>
-              <w:instrText xml:space="preserve"> PAGEREF _Toc213246477 \h </w:instrText>
+              <w:instrText xml:space="preserve"> PAGEREF _Toc213394410 \h </w:instrText>
             </w:r>
             <w:r>
               <w:rPr>
@@ -7186,14 +7272,10 @@
             <w:rPr>
               <w:rFonts w:eastAsiaTheme="minorEastAsia"/>
               <w:noProof/>
-              <w:kern w:val="2"/>
-              <w:sz w:val="24"/>
-              <w:szCs w:val="24"/>
               <w:lang w:eastAsia="pt-BR"/>
-              <w14:ligatures w14:val="standardContextual"/>
             </w:rPr>
           </w:pPr>
-          <w:hyperlink w:anchor="_Toc213246478" w:history="1">
+          <w:hyperlink w:anchor="_Toc213394411" w:history="1">
             <w:r>
               <w:rPr>
                 <w:rStyle w:val="Hyperlink"/>
@@ -7223,7 +7305,7 @@
                 <w:noProof/>
                 <w:webHidden/>
               </w:rPr>
-              <w:instrText xml:space="preserve"> PAGEREF _Toc213246478 \h </w:instrText>
+              <w:instrText xml:space="preserve"> PAGEREF _Toc213394411 \h </w:instrText>
             </w:r>
             <w:r>
               <w:rPr>
@@ -7263,14 +7345,10 @@
             <w:rPr>
               <w:rFonts w:eastAsiaTheme="minorEastAsia"/>
               <w:noProof/>
-              <w:kern w:val="2"/>
-              <w:sz w:val="24"/>
-              <w:szCs w:val="24"/>
               <w:lang w:eastAsia="pt-BR"/>
-              <w14:ligatures w14:val="standardContextual"/>
             </w:rPr>
           </w:pPr>
-          <w:hyperlink w:anchor="_Toc213246479" w:history="1">
+          <w:hyperlink w:anchor="_Toc213394412" w:history="1">
             <w:r>
               <w:rPr>
                 <w:rStyle w:val="Hyperlink"/>
@@ -7299,7 +7377,7 @@
                 <w:noProof/>
                 <w:webHidden/>
               </w:rPr>
-              <w:instrText xml:space="preserve"> PAGEREF _Toc213246479 \h </w:instrText>
+              <w:instrText xml:space="preserve"> PAGEREF _Toc213394412 \h </w:instrText>
             </w:r>
             <w:r>
               <w:rPr>
@@ -7339,14 +7417,10 @@
             <w:rPr>
               <w:rFonts w:eastAsiaTheme="minorEastAsia"/>
               <w:noProof/>
-              <w:kern w:val="2"/>
-              <w:sz w:val="24"/>
-              <w:szCs w:val="24"/>
               <w:lang w:eastAsia="pt-BR"/>
-              <w14:ligatures w14:val="standardContextual"/>
             </w:rPr>
           </w:pPr>
-          <w:hyperlink w:anchor="_Toc213246480" w:history="1">
+          <w:hyperlink w:anchor="_Toc213394413" w:history="1">
             <w:r>
               <w:rPr>
                 <w:rStyle w:val="Hyperlink"/>
@@ -7375,7 +7449,7 @@
                 <w:noProof/>
                 <w:webHidden/>
               </w:rPr>
-              <w:instrText xml:space="preserve"> PAGEREF _Toc213246480 \h </w:instrText>
+              <w:instrText xml:space="preserve"> PAGEREF _Toc213394413 \h </w:instrText>
             </w:r>
             <w:r>
               <w:rPr>
@@ -7415,22 +7489,18 @@
             <w:rPr>
               <w:rFonts w:eastAsiaTheme="minorEastAsia"/>
               <w:noProof/>
-              <w:kern w:val="2"/>
-              <w:sz w:val="24"/>
-              <w:szCs w:val="24"/>
               <w:lang w:eastAsia="pt-BR"/>
-              <w14:ligatures w14:val="standardContextual"/>
             </w:rPr>
           </w:pPr>
-          <w:hyperlink w:anchor="_Toc213246481" w:history="1">
+          <w:hyperlink w:anchor="_Toc213394414" w:history="1">
             <w:r>
               <w:rPr>
                 <w:rStyle w:val="Hyperlink"/>
                 <w:rFonts w:ascii="Times New Roman" w:hAnsi="Times New Roman" w:cs="Times New Roman"/>
-                <w:noProof/>
-                <w:highlight w:val="yellow"/>
-              </w:rPr>
-              <w:t>Linguagem de programação</w:t>
+                <w:b/>
+                <w:noProof/>
+              </w:rPr>
+              <w:t>5.6 JavaScript</w:t>
             </w:r>
             <w:r>
               <w:rPr>
@@ -7451,7 +7521,7 @@
                 <w:noProof/>
                 <w:webHidden/>
               </w:rPr>
-              <w:instrText xml:space="preserve"> PAGEREF _Toc213246481 \h </w:instrText>
+              <w:instrText xml:space="preserve"> PAGEREF _Toc213394414 \h </w:instrText>
             </w:r>
             <w:r>
               <w:rPr>
@@ -7491,14 +7561,10 @@
             <w:rPr>
               <w:rFonts w:eastAsiaTheme="minorEastAsia"/>
               <w:noProof/>
-              <w:kern w:val="2"/>
-              <w:sz w:val="24"/>
-              <w:szCs w:val="24"/>
               <w:lang w:eastAsia="pt-BR"/>
-              <w14:ligatures w14:val="standardContextual"/>
             </w:rPr>
           </w:pPr>
-          <w:hyperlink w:anchor="_Toc213246482" w:history="1">
+          <w:hyperlink w:anchor="_Toc213394415" w:history="1">
             <w:r>
               <w:rPr>
                 <w:rStyle w:val="Hyperlink"/>
@@ -7506,7 +7572,7 @@
                 <w:b/>
                 <w:noProof/>
               </w:rPr>
-              <w:t>5.6 JavaScript</w:t>
+              <w:t>5.7 Trello</w:t>
             </w:r>
             <w:r>
               <w:rPr>
@@ -7527,7 +7593,7 @@
                 <w:noProof/>
                 <w:webHidden/>
               </w:rPr>
-              <w:instrText xml:space="preserve"> PAGEREF _Toc213246482 \h </w:instrText>
+              <w:instrText xml:space="preserve"> PAGEREF _Toc213394415 \h </w:instrText>
             </w:r>
             <w:r>
               <w:rPr>
@@ -7547,7 +7613,7 @@
                 <w:noProof/>
                 <w:webHidden/>
               </w:rPr>
-              <w:t>16</w:t>
+              <w:t>17</w:t>
             </w:r>
             <w:r>
               <w:rPr>
@@ -7567,14 +7633,10 @@
             <w:rPr>
               <w:rFonts w:eastAsiaTheme="minorEastAsia"/>
               <w:noProof/>
-              <w:kern w:val="2"/>
-              <w:sz w:val="24"/>
-              <w:szCs w:val="24"/>
               <w:lang w:eastAsia="pt-BR"/>
-              <w14:ligatures w14:val="standardContextual"/>
             </w:rPr>
           </w:pPr>
-          <w:hyperlink w:anchor="_Toc213246483" w:history="1">
+          <w:hyperlink w:anchor="_Toc213394416" w:history="1">
             <w:r>
               <w:rPr>
                 <w:rStyle w:val="Hyperlink"/>
@@ -7582,7 +7644,7 @@
                 <w:b/>
                 <w:noProof/>
               </w:rPr>
-              <w:t>5.7 Trello</w:t>
+              <w:t>5.8 Figma</w:t>
             </w:r>
             <w:r>
               <w:rPr>
@@ -7603,7 +7665,7 @@
                 <w:noProof/>
                 <w:webHidden/>
               </w:rPr>
-              <w:instrText xml:space="preserve"> PAGEREF _Toc213246483 \h </w:instrText>
+              <w:instrText xml:space="preserve"> PAGEREF _Toc213394416 \h </w:instrText>
             </w:r>
             <w:r>
               <w:rPr>
@@ -7643,14 +7705,10 @@
             <w:rPr>
               <w:rFonts w:eastAsiaTheme="minorEastAsia"/>
               <w:noProof/>
-              <w:kern w:val="2"/>
-              <w:sz w:val="24"/>
-              <w:szCs w:val="24"/>
               <w:lang w:eastAsia="pt-BR"/>
-              <w14:ligatures w14:val="standardContextual"/>
             </w:rPr>
           </w:pPr>
-          <w:hyperlink w:anchor="_Toc213246484" w:history="1">
+          <w:hyperlink w:anchor="_Toc213394417" w:history="1">
             <w:r>
               <w:rPr>
                 <w:rStyle w:val="Hyperlink"/>
@@ -7658,7 +7716,7 @@
                 <w:b/>
                 <w:noProof/>
               </w:rPr>
-              <w:t>5.8 Figma</w:t>
+              <w:t>5.9 Git e GitHub</w:t>
             </w:r>
             <w:r>
               <w:rPr>
@@ -7679,7 +7737,7 @@
                 <w:noProof/>
                 <w:webHidden/>
               </w:rPr>
-              <w:instrText xml:space="preserve"> PAGEREF _Toc213246484 \h </w:instrText>
+              <w:instrText xml:space="preserve"> PAGEREF _Toc213394417 \h </w:instrText>
             </w:r>
             <w:r>
               <w:rPr>
@@ -7699,7 +7757,7 @@
                 <w:noProof/>
                 <w:webHidden/>
               </w:rPr>
-              <w:t>17</w:t>
+              <w:t>18</w:t>
             </w:r>
             <w:r>
               <w:rPr>
@@ -7719,14 +7777,10 @@
             <w:rPr>
               <w:rFonts w:eastAsiaTheme="minorEastAsia"/>
               <w:noProof/>
-              <w:kern w:val="2"/>
-              <w:sz w:val="24"/>
-              <w:szCs w:val="24"/>
               <w:lang w:eastAsia="pt-BR"/>
-              <w14:ligatures w14:val="standardContextual"/>
             </w:rPr>
           </w:pPr>
-          <w:hyperlink w:anchor="_Toc213246485" w:history="1">
+          <w:hyperlink w:anchor="_Toc213394418" w:history="1">
             <w:r>
               <w:rPr>
                 <w:rStyle w:val="Hyperlink"/>
@@ -7734,7 +7788,7 @@
                 <w:b/>
                 <w:noProof/>
               </w:rPr>
-              <w:t>5.9 Git e GitHub</w:t>
+              <w:t>5.10 Insomnia</w:t>
             </w:r>
             <w:r>
               <w:rPr>
@@ -7755,83 +7809,7 @@
                 <w:noProof/>
                 <w:webHidden/>
               </w:rPr>
-              <w:instrText xml:space="preserve"> PAGEREF _Toc213246485 \h </w:instrText>
-            </w:r>
-            <w:r>
-              <w:rPr>
-                <w:noProof/>
-                <w:webHidden/>
-              </w:rPr>
-            </w:r>
-            <w:r>
-              <w:rPr>
-                <w:noProof/>
-                <w:webHidden/>
-              </w:rPr>
-              <w:fldChar w:fldCharType="separate"/>
-            </w:r>
-            <w:r>
-              <w:rPr>
-                <w:noProof/>
-                <w:webHidden/>
-              </w:rPr>
-              <w:t>17</w:t>
-            </w:r>
-            <w:r>
-              <w:rPr>
-                <w:noProof/>
-                <w:webHidden/>
-              </w:rPr>
-              <w:fldChar w:fldCharType="end"/>
-            </w:r>
-          </w:hyperlink>
-        </w:p>
-        <w:p>
-          <w:pPr>
-            <w:pStyle w:val="Sumrio2"/>
-            <w:tabs>
-              <w:tab w:val="right" w:leader="dot" w:pos="9061"/>
-            </w:tabs>
-            <w:rPr>
-              <w:rFonts w:eastAsiaTheme="minorEastAsia"/>
-              <w:noProof/>
-              <w:kern w:val="2"/>
-              <w:sz w:val="24"/>
-              <w:szCs w:val="24"/>
-              <w:lang w:eastAsia="pt-BR"/>
-              <w14:ligatures w14:val="standardContextual"/>
-            </w:rPr>
-          </w:pPr>
-          <w:hyperlink w:anchor="_Toc213246486" w:history="1">
-            <w:r>
-              <w:rPr>
-                <w:rStyle w:val="Hyperlink"/>
-                <w:rFonts w:ascii="Times New Roman" w:hAnsi="Times New Roman" w:cs="Times New Roman"/>
-                <w:b/>
-                <w:noProof/>
-              </w:rPr>
-              <w:t>5.10 Insomnia</w:t>
-            </w:r>
-            <w:r>
-              <w:rPr>
-                <w:noProof/>
-                <w:webHidden/>
-              </w:rPr>
-              <w:tab/>
-            </w:r>
-            <w:r>
-              <w:rPr>
-                <w:noProof/>
-                <w:webHidden/>
-              </w:rPr>
-              <w:fldChar w:fldCharType="begin"/>
-            </w:r>
-            <w:r>
-              <w:rPr>
-                <w:noProof/>
-                <w:webHidden/>
-              </w:rPr>
-              <w:instrText xml:space="preserve"> PAGEREF _Toc213246486 \h </w:instrText>
+              <w:instrText xml:space="preserve"> PAGEREF _Toc213394418 \h </w:instrText>
             </w:r>
             <w:r>
               <w:rPr>
@@ -7871,14 +7849,10 @@
             <w:rPr>
               <w:rFonts w:eastAsiaTheme="minorEastAsia"/>
               <w:noProof/>
-              <w:kern w:val="2"/>
-              <w:sz w:val="24"/>
-              <w:szCs w:val="24"/>
               <w:lang w:eastAsia="pt-BR"/>
-              <w14:ligatures w14:val="standardContextual"/>
             </w:rPr>
           </w:pPr>
-          <w:hyperlink w:anchor="_Toc213246487" w:history="1">
+          <w:hyperlink w:anchor="_Toc213394419" w:history="1">
             <w:r>
               <w:rPr>
                 <w:rStyle w:val="Hyperlink"/>
@@ -7907,7 +7881,7 @@
                 <w:noProof/>
                 <w:webHidden/>
               </w:rPr>
-              <w:instrText xml:space="preserve"> PAGEREF _Toc213246487 \h </w:instrText>
+              <w:instrText xml:space="preserve"> PAGEREF _Toc213394419 \h </w:instrText>
             </w:r>
             <w:r>
               <w:rPr>
@@ -7947,14 +7921,10 @@
             <w:rPr>
               <w:rFonts w:eastAsiaTheme="minorEastAsia"/>
               <w:noProof/>
-              <w:kern w:val="2"/>
-              <w:sz w:val="24"/>
-              <w:szCs w:val="24"/>
               <w:lang w:eastAsia="pt-BR"/>
-              <w14:ligatures w14:val="standardContextual"/>
             </w:rPr>
           </w:pPr>
-          <w:hyperlink w:anchor="_Toc213246488" w:history="1">
+          <w:hyperlink w:anchor="_Toc213394420" w:history="1">
             <w:r>
               <w:rPr>
                 <w:rStyle w:val="Hyperlink"/>
@@ -7983,7 +7953,7 @@
                 <w:noProof/>
                 <w:webHidden/>
               </w:rPr>
-              <w:instrText xml:space="preserve"> PAGEREF _Toc213246488 \h </w:instrText>
+              <w:instrText xml:space="preserve"> PAGEREF _Toc213394420 \h </w:instrText>
             </w:r>
             <w:r>
               <w:rPr>
@@ -8003,7 +7973,7 @@
                 <w:noProof/>
                 <w:webHidden/>
               </w:rPr>
-              <w:t>18</w:t>
+              <w:t>19</w:t>
             </w:r>
             <w:r>
               <w:rPr>
@@ -8023,14 +7993,10 @@
             <w:rPr>
               <w:rFonts w:eastAsiaTheme="minorEastAsia"/>
               <w:noProof/>
-              <w:kern w:val="2"/>
-              <w:sz w:val="24"/>
-              <w:szCs w:val="24"/>
               <w:lang w:eastAsia="pt-BR"/>
-              <w14:ligatures w14:val="standardContextual"/>
             </w:rPr>
           </w:pPr>
-          <w:hyperlink w:anchor="_Toc213246489" w:history="1">
+          <w:hyperlink w:anchor="_Toc213394421" w:history="1">
             <w:r>
               <w:rPr>
                 <w:rStyle w:val="Hyperlink"/>
@@ -8059,7 +8025,7 @@
                 <w:noProof/>
                 <w:webHidden/>
               </w:rPr>
-              <w:instrText xml:space="preserve"> PAGEREF _Toc213246489 \h </w:instrText>
+              <w:instrText xml:space="preserve"> PAGEREF _Toc213394421 \h </w:instrText>
             </w:r>
             <w:r>
               <w:rPr>
@@ -8079,7 +8045,7 @@
                 <w:noProof/>
                 <w:webHidden/>
               </w:rPr>
-              <w:t>19</w:t>
+              <w:t>20</w:t>
             </w:r>
             <w:r>
               <w:rPr>
@@ -8182,7 +8148,7 @@
           <w:szCs w:val="24"/>
         </w:rPr>
       </w:pPr>
-      <w:bookmarkStart w:id="0" w:name="_Toc213246467"/>
+      <w:bookmarkStart w:id="1" w:name="_Toc213394400"/>
       <w:r>
         <w:rPr>
           <w:rFonts w:ascii="Times New Roman" w:hAnsi="Times New Roman" w:cs="Times New Roman"/>
@@ -8220,7 +8186,7 @@
         </w:rPr>
         <w:t>O</w:t>
       </w:r>
-      <w:bookmarkEnd w:id="0"/>
+      <w:bookmarkEnd w:id="1"/>
     </w:p>
     <w:p>
       <w:pPr>
@@ -8469,7 +8435,7 @@
           <w:szCs w:val="24"/>
         </w:rPr>
       </w:pPr>
-      <w:bookmarkStart w:id="1" w:name="_Toc213246468"/>
+      <w:bookmarkStart w:id="2" w:name="_Toc213394401"/>
       <w:r>
         <w:rPr>
           <w:rFonts w:ascii="Times New Roman" w:hAnsi="Times New Roman" w:cs="Times New Roman"/>
@@ -8498,7 +8464,7 @@
         </w:rPr>
         <w:t>DESENVOLVIMENTO</w:t>
       </w:r>
-      <w:bookmarkEnd w:id="1"/>
+      <w:bookmarkEnd w:id="2"/>
     </w:p>
     <w:p>
       <w:pPr>
@@ -8694,7 +8660,7 @@
           <w:szCs w:val="24"/>
         </w:rPr>
       </w:pPr>
-      <w:bookmarkStart w:id="2" w:name="_Toc213246469"/>
+      <w:bookmarkStart w:id="3" w:name="_Toc213394402"/>
       <w:r>
         <w:rPr>
           <w:rFonts w:ascii="Times New Roman" w:hAnsi="Times New Roman" w:cs="Times New Roman"/>
@@ -8704,7 +8670,7 @@
         </w:rPr>
         <w:t>2.1 Objetivo Geral</w:t>
       </w:r>
-      <w:bookmarkEnd w:id="2"/>
+      <w:bookmarkEnd w:id="3"/>
     </w:p>
     <w:p>
       <w:pPr>
@@ -8768,7 +8734,7 @@
           <w:szCs w:val="24"/>
         </w:rPr>
       </w:pPr>
-      <w:bookmarkStart w:id="3" w:name="_Toc213246470"/>
+      <w:bookmarkStart w:id="4" w:name="_Toc213394403"/>
       <w:r>
         <w:rPr>
           <w:rFonts w:ascii="Times New Roman" w:hAnsi="Times New Roman" w:cs="Times New Roman"/>
@@ -8805,7 +8771,7 @@
         </w:rPr>
         <w:t>s específicos</w:t>
       </w:r>
-      <w:bookmarkEnd w:id="3"/>
+      <w:bookmarkEnd w:id="4"/>
     </w:p>
     <w:p>
       <w:pPr>
@@ -8863,7 +8829,7 @@
           <w:szCs w:val="24"/>
         </w:rPr>
       </w:pPr>
-      <w:bookmarkStart w:id="4" w:name="_Toc213246471"/>
+      <w:bookmarkStart w:id="5" w:name="_Toc213394404"/>
       <w:r>
         <w:rPr>
           <w:rFonts w:ascii="Times New Roman" w:hAnsi="Times New Roman" w:cs="Times New Roman"/>
@@ -8874,7 +8840,7 @@
         <w:lastRenderedPageBreak/>
         <w:t>3.REVISÃO BIBLIOGRÁFICA</w:t>
       </w:r>
-      <w:bookmarkEnd w:id="4"/>
+      <w:bookmarkEnd w:id="5"/>
     </w:p>
     <w:p>
       <w:pPr>
@@ -8919,7 +8885,7 @@
           <w:szCs w:val="24"/>
         </w:rPr>
       </w:pPr>
-      <w:bookmarkStart w:id="5" w:name="_Toc213246472"/>
+      <w:bookmarkStart w:id="6" w:name="_Toc213394405"/>
       <w:r>
         <w:rPr>
           <w:rFonts w:ascii="Times New Roman" w:hAnsi="Times New Roman" w:cs="Times New Roman"/>
@@ -8947,7 +8913,7 @@
         </w:rPr>
         <w:t>METODOLOGIA</w:t>
       </w:r>
-      <w:bookmarkEnd w:id="5"/>
+      <w:bookmarkEnd w:id="6"/>
     </w:p>
     <w:p>
       <w:pPr>
@@ -8993,7 +8959,7 @@
           <w:szCs w:val="24"/>
         </w:rPr>
       </w:pPr>
-      <w:bookmarkStart w:id="6" w:name="_Toc213246473"/>
+      <w:bookmarkStart w:id="7" w:name="_Toc213394406"/>
       <w:r>
         <w:rPr>
           <w:rFonts w:ascii="Times New Roman" w:hAnsi="Times New Roman" w:cs="Times New Roman"/>
@@ -9003,7 +8969,7 @@
         </w:rPr>
         <w:t>5.MÉTODOS</w:t>
       </w:r>
-      <w:bookmarkEnd w:id="6"/>
+      <w:bookmarkEnd w:id="7"/>
     </w:p>
     <w:p>
       <w:pPr>
@@ -9018,7 +8984,7 @@
           <w:szCs w:val="24"/>
         </w:rPr>
       </w:pPr>
-      <w:bookmarkStart w:id="7" w:name="_Toc213246474"/>
+      <w:bookmarkStart w:id="8" w:name="_Toc213394407"/>
       <w:r>
         <w:rPr>
           <w:rFonts w:ascii="Times New Roman" w:hAnsi="Times New Roman" w:cs="Times New Roman"/>
@@ -9065,22 +9031,22 @@
         </w:rPr>
         <w:t>ode</w:t>
       </w:r>
-      <w:bookmarkEnd w:id="7"/>
-      <w:proofErr w:type="spellEnd"/>
-    </w:p>
-    <w:p>
-      <w:pPr>
-        <w:spacing w:after="0" w:line="360" w:lineRule="auto"/>
-        <w:ind w:firstLine="720"/>
-        <w:jc w:val="both"/>
-        <w:rPr>
-          <w:rFonts w:ascii="Times New Roman" w:eastAsia="Times New Roman" w:hAnsi="Times New Roman" w:cs="Times New Roman"/>
-          <w:sz w:val="24"/>
-          <w:szCs w:val="24"/>
-          <w:lang w:eastAsia="pt-BR"/>
-        </w:rPr>
-      </w:pPr>
-      <w:bookmarkStart w:id="8" w:name="_Toc210115570"/>
+      <w:bookmarkEnd w:id="8"/>
+      <w:proofErr w:type="spellEnd"/>
+    </w:p>
+    <w:p>
+      <w:pPr>
+        <w:spacing w:after="0" w:line="360" w:lineRule="auto"/>
+        <w:ind w:firstLine="720"/>
+        <w:jc w:val="both"/>
+        <w:rPr>
+          <w:rFonts w:ascii="Times New Roman" w:eastAsia="Times New Roman" w:hAnsi="Times New Roman" w:cs="Times New Roman"/>
+          <w:sz w:val="24"/>
+          <w:szCs w:val="24"/>
+          <w:lang w:eastAsia="pt-BR"/>
+        </w:rPr>
+      </w:pPr>
+      <w:bookmarkStart w:id="9" w:name="_Toc210115570"/>
       <w:r>
         <w:rPr>
           <w:rFonts w:ascii="Times New Roman" w:eastAsia="Times New Roman" w:hAnsi="Times New Roman" w:cs="Times New Roman"/>
@@ -9287,7 +9253,7 @@
           <w:szCs w:val="24"/>
         </w:rPr>
       </w:pPr>
-      <w:bookmarkStart w:id="9" w:name="_Toc212555259"/>
+      <w:bookmarkStart w:id="10" w:name="_Toc212555259"/>
       <w:r>
         <w:rPr>
           <w:rFonts w:ascii="Times New Roman" w:hAnsi="Times New Roman" w:cs="Times New Roman"/>
@@ -9353,8 +9319,8 @@
         </w:rPr>
         <w:t xml:space="preserve">- </w:t>
       </w:r>
-      <w:bookmarkEnd w:id="8"/>
       <w:bookmarkEnd w:id="9"/>
+      <w:bookmarkEnd w:id="10"/>
       <w:r>
         <w:rPr>
           <w:rFonts w:ascii="Times New Roman" w:hAnsi="Times New Roman" w:cs="Times New Roman"/>
@@ -9425,7 +9391,7 @@
           <w:szCs w:val="24"/>
         </w:rPr>
       </w:pPr>
-      <w:bookmarkStart w:id="10" w:name="_Toc213246475"/>
+      <w:bookmarkStart w:id="11" w:name="_Toc213394408"/>
       <w:r>
         <w:rPr>
           <w:rFonts w:ascii="Times New Roman" w:hAnsi="Times New Roman" w:cs="Times New Roman"/>
@@ -9444,7 +9410,7 @@
         </w:rPr>
         <w:t>ramework</w:t>
       </w:r>
-      <w:bookmarkEnd w:id="10"/>
+      <w:bookmarkEnd w:id="11"/>
     </w:p>
     <w:p>
       <w:pPr>
@@ -9509,7 +9475,7 @@
           <w:szCs w:val="24"/>
         </w:rPr>
       </w:pPr>
-      <w:bookmarkStart w:id="11" w:name="_Toc213246476"/>
+      <w:bookmarkStart w:id="12" w:name="_Toc213394409"/>
       <w:r>
         <w:rPr>
           <w:rFonts w:ascii="Times New Roman" w:hAnsi="Times New Roman" w:cs="Times New Roman"/>
@@ -9528,7 +9494,7 @@
         </w:rPr>
         <w:t>ode.js</w:t>
       </w:r>
-      <w:bookmarkEnd w:id="11"/>
+      <w:bookmarkEnd w:id="12"/>
     </w:p>
     <w:p>
       <w:pPr>
@@ -9711,7 +9677,7 @@
           <w:szCs w:val="24"/>
         </w:rPr>
       </w:pPr>
-      <w:bookmarkStart w:id="12" w:name="_Toc213246477"/>
+      <w:bookmarkStart w:id="13" w:name="_Toc213394410"/>
       <w:r>
         <w:rPr>
           <w:rFonts w:ascii="Times New Roman" w:hAnsi="Times New Roman" w:cs="Times New Roman"/>
@@ -9751,7 +9717,7 @@
         </w:rPr>
         <w:t>Native</w:t>
       </w:r>
-      <w:bookmarkEnd w:id="12"/>
+      <w:bookmarkEnd w:id="13"/>
       <w:proofErr w:type="spellEnd"/>
       <w:r>
         <w:rPr>
@@ -9800,7 +9766,7 @@
           <w:lang w:eastAsia="pt-BR"/>
         </w:rPr>
       </w:pPr>
-      <w:bookmarkStart w:id="13" w:name="_Toc213246478"/>
+      <w:bookmarkStart w:id="14" w:name="_Toc213394411"/>
       <w:r>
         <w:rPr>
           <w:rFonts w:ascii="Times New Roman" w:eastAsia="Times New Roman" w:hAnsi="Times New Roman" w:cs="Times New Roman"/>
@@ -9811,7 +9777,7 @@
         </w:rPr>
         <w:t>5.2.3 JEST</w:t>
       </w:r>
-      <w:bookmarkEnd w:id="13"/>
+      <w:bookmarkEnd w:id="14"/>
     </w:p>
     <w:p>
       <w:pPr>
@@ -9861,7 +9827,7 @@
           <w:szCs w:val="24"/>
         </w:rPr>
       </w:pPr>
-      <w:bookmarkStart w:id="14" w:name="_Toc213246479"/>
+      <w:bookmarkStart w:id="15" w:name="_Toc213394412"/>
       <w:r>
         <w:rPr>
           <w:rFonts w:ascii="Times New Roman" w:hAnsi="Times New Roman" w:cs="Times New Roman"/>
@@ -9880,27 +9846,351 @@
         </w:rPr>
         <w:t>API</w:t>
       </w:r>
-      <w:bookmarkEnd w:id="14"/>
-    </w:p>
-    <w:p>
-      <w:pPr>
-        <w:spacing w:after="0" w:line="480" w:lineRule="auto"/>
-        <w:ind w:firstLine="709"/>
-        <w:jc w:val="both"/>
-        <w:rPr>
-          <w:rFonts w:ascii="Times New Roman" w:hAnsi="Times New Roman" w:cs="Times New Roman"/>
-          <w:sz w:val="24"/>
-          <w:szCs w:val="24"/>
-        </w:rPr>
-      </w:pPr>
-      <w:r>
-        <w:rPr>
-          <w:rFonts w:ascii="Times New Roman" w:hAnsi="Times New Roman" w:cs="Times New Roman"/>
-          <w:sz w:val="24"/>
-          <w:szCs w:val="24"/>
-        </w:rPr>
-        <w:t>FAZER</w:t>
-      </w:r>
+      <w:bookmarkEnd w:id="15"/>
+    </w:p>
+    <w:p>
+      <w:pPr>
+        <w:spacing w:after="0" w:line="360" w:lineRule="auto"/>
+        <w:ind w:firstLine="720"/>
+        <w:jc w:val="both"/>
+        <w:rPr>
+          <w:rFonts w:ascii="Times New Roman" w:eastAsia="Times New Roman" w:hAnsi="Times New Roman" w:cs="Times New Roman"/>
+          <w:sz w:val="24"/>
+          <w:szCs w:val="24"/>
+          <w:lang w:eastAsia="pt-BR"/>
+        </w:rPr>
+      </w:pPr>
+      <w:r>
+        <w:rPr>
+          <w:rFonts w:ascii="Times New Roman" w:eastAsia="Times New Roman" w:hAnsi="Times New Roman" w:cs="Times New Roman"/>
+          <w:color w:val="242424"/>
+          <w:sz w:val="24"/>
+          <w:szCs w:val="24"/>
+          <w:shd w:val="clear" w:color="auto" w:fill="FFFFFF"/>
+          <w:lang w:eastAsia="pt-BR"/>
+        </w:rPr>
+        <w:t>De acordo com Sousa (2000), “a API é composta por um conjunto de primitivas que integram a definição e a manipulação de objetos em uma representação compatível com uma linguagem de programação orientada a objetos.” Dessa maneira, a API (</w:t>
+      </w:r>
+      <w:proofErr w:type="spellStart"/>
+      <w:r>
+        <w:rPr>
+          <w:rFonts w:ascii="Times New Roman" w:eastAsia="Times New Roman" w:hAnsi="Times New Roman" w:cs="Times New Roman"/>
+          <w:color w:val="242424"/>
+          <w:sz w:val="24"/>
+          <w:szCs w:val="24"/>
+          <w:shd w:val="clear" w:color="auto" w:fill="FFFFFF"/>
+          <w:lang w:eastAsia="pt-BR"/>
+        </w:rPr>
+        <w:t>Application</w:t>
+      </w:r>
+      <w:proofErr w:type="spellEnd"/>
+      <w:r>
+        <w:rPr>
+          <w:rFonts w:ascii="Times New Roman" w:eastAsia="Times New Roman" w:hAnsi="Times New Roman" w:cs="Times New Roman"/>
+          <w:color w:val="242424"/>
+          <w:sz w:val="24"/>
+          <w:szCs w:val="24"/>
+          <w:shd w:val="clear" w:color="auto" w:fill="FFFFFF"/>
+          <w:lang w:eastAsia="pt-BR"/>
+        </w:rPr>
+        <w:t xml:space="preserve"> </w:t>
+      </w:r>
+      <w:proofErr w:type="spellStart"/>
+      <w:r>
+        <w:rPr>
+          <w:rFonts w:ascii="Times New Roman" w:eastAsia="Times New Roman" w:hAnsi="Times New Roman" w:cs="Times New Roman"/>
+          <w:color w:val="242424"/>
+          <w:sz w:val="24"/>
+          <w:szCs w:val="24"/>
+          <w:shd w:val="clear" w:color="auto" w:fill="FFFFFF"/>
+          <w:lang w:eastAsia="pt-BR"/>
+        </w:rPr>
+        <w:t>Programming</w:t>
+      </w:r>
+      <w:proofErr w:type="spellEnd"/>
+      <w:r>
+        <w:rPr>
+          <w:rFonts w:ascii="Times New Roman" w:eastAsia="Times New Roman" w:hAnsi="Times New Roman" w:cs="Times New Roman"/>
+          <w:color w:val="242424"/>
+          <w:sz w:val="24"/>
+          <w:szCs w:val="24"/>
+          <w:shd w:val="clear" w:color="auto" w:fill="FFFFFF"/>
+          <w:lang w:eastAsia="pt-BR"/>
+        </w:rPr>
+        <w:t xml:space="preserve"> Interface) possui como fundamento o estabelecimento e a comunicação entre o cliente e o servidor, possibilitando a integração e a troca de dados entre as diferentes camadas da aplicação.</w:t>
+      </w:r>
+    </w:p>
+    <w:p>
+      <w:pPr>
+        <w:shd w:val="clear" w:color="auto" w:fill="FFFFFF"/>
+        <w:spacing w:after="0" w:line="360" w:lineRule="auto"/>
+        <w:ind w:firstLine="720"/>
+        <w:jc w:val="both"/>
+        <w:textAlignment w:val="baseline"/>
+        <w:rPr>
+          <w:rFonts w:ascii="Times New Roman" w:eastAsia="Times New Roman" w:hAnsi="Times New Roman" w:cs="Times New Roman"/>
+          <w:color w:val="242424"/>
+          <w:sz w:val="24"/>
+          <w:szCs w:val="24"/>
+          <w:lang w:eastAsia="pt-BR"/>
+        </w:rPr>
+      </w:pPr>
+      <w:r>
+        <w:rPr>
+          <w:rFonts w:ascii="Times New Roman" w:eastAsia="Times New Roman" w:hAnsi="Times New Roman" w:cs="Times New Roman"/>
+          <w:color w:val="242424"/>
+          <w:sz w:val="24"/>
+          <w:szCs w:val="24"/>
+          <w:lang w:eastAsia="pt-BR"/>
+        </w:rPr>
+        <w:t xml:space="preserve">Neste projeto, foi desenvolvida uma API </w:t>
+      </w:r>
+      <w:proofErr w:type="spellStart"/>
+      <w:r>
+        <w:rPr>
+          <w:rFonts w:ascii="Times New Roman" w:eastAsia="Times New Roman" w:hAnsi="Times New Roman" w:cs="Times New Roman"/>
+          <w:color w:val="242424"/>
+          <w:sz w:val="24"/>
+          <w:szCs w:val="24"/>
+          <w:lang w:eastAsia="pt-BR"/>
+        </w:rPr>
+        <w:t>RESTful</w:t>
+      </w:r>
+      <w:proofErr w:type="spellEnd"/>
+      <w:r>
+        <w:rPr>
+          <w:rFonts w:ascii="Times New Roman" w:eastAsia="Times New Roman" w:hAnsi="Times New Roman" w:cs="Times New Roman"/>
+          <w:color w:val="242424"/>
+          <w:sz w:val="24"/>
+          <w:szCs w:val="24"/>
+          <w:lang w:eastAsia="pt-BR"/>
+        </w:rPr>
+        <w:t>, responsável por fazer a ponte entre o Front-</w:t>
+      </w:r>
+      <w:proofErr w:type="spellStart"/>
+      <w:r>
+        <w:rPr>
+          <w:rFonts w:ascii="Times New Roman" w:eastAsia="Times New Roman" w:hAnsi="Times New Roman" w:cs="Times New Roman"/>
+          <w:color w:val="242424"/>
+          <w:sz w:val="24"/>
+          <w:szCs w:val="24"/>
+          <w:lang w:eastAsia="pt-BR"/>
+        </w:rPr>
+        <w:t>End</w:t>
+      </w:r>
+      <w:proofErr w:type="spellEnd"/>
+      <w:r>
+        <w:rPr>
+          <w:rFonts w:ascii="Times New Roman" w:eastAsia="Times New Roman" w:hAnsi="Times New Roman" w:cs="Times New Roman"/>
+          <w:color w:val="242424"/>
+          <w:sz w:val="24"/>
+          <w:szCs w:val="24"/>
+          <w:lang w:eastAsia="pt-BR"/>
+        </w:rPr>
+        <w:t xml:space="preserve"> (aplicativo mobile) e o Back-</w:t>
+      </w:r>
+      <w:proofErr w:type="spellStart"/>
+      <w:r>
+        <w:rPr>
+          <w:rFonts w:ascii="Times New Roman" w:eastAsia="Times New Roman" w:hAnsi="Times New Roman" w:cs="Times New Roman"/>
+          <w:color w:val="242424"/>
+          <w:sz w:val="24"/>
+          <w:szCs w:val="24"/>
+          <w:lang w:eastAsia="pt-BR"/>
+        </w:rPr>
+        <w:t>End</w:t>
+      </w:r>
+      <w:proofErr w:type="spellEnd"/>
+      <w:r>
+        <w:rPr>
+          <w:rFonts w:ascii="Times New Roman" w:eastAsia="Times New Roman" w:hAnsi="Times New Roman" w:cs="Times New Roman"/>
+          <w:color w:val="242424"/>
+          <w:sz w:val="24"/>
+          <w:szCs w:val="24"/>
+          <w:lang w:eastAsia="pt-BR"/>
+        </w:rPr>
+        <w:t xml:space="preserve"> (banco de dados e servidor). A API segue o padrão REST (</w:t>
+      </w:r>
+      <w:proofErr w:type="spellStart"/>
+      <w:r>
+        <w:rPr>
+          <w:rFonts w:ascii="Times New Roman" w:eastAsia="Times New Roman" w:hAnsi="Times New Roman" w:cs="Times New Roman"/>
+          <w:color w:val="242424"/>
+          <w:sz w:val="24"/>
+          <w:szCs w:val="24"/>
+          <w:lang w:eastAsia="pt-BR"/>
+        </w:rPr>
+        <w:t>Representational</w:t>
+      </w:r>
+      <w:proofErr w:type="spellEnd"/>
+      <w:r>
+        <w:rPr>
+          <w:rFonts w:ascii="Times New Roman" w:eastAsia="Times New Roman" w:hAnsi="Times New Roman" w:cs="Times New Roman"/>
+          <w:color w:val="242424"/>
+          <w:sz w:val="24"/>
+          <w:szCs w:val="24"/>
+          <w:lang w:eastAsia="pt-BR"/>
+        </w:rPr>
+        <w:t xml:space="preserve"> </w:t>
+      </w:r>
+      <w:proofErr w:type="spellStart"/>
+      <w:r>
+        <w:rPr>
+          <w:rFonts w:ascii="Times New Roman" w:eastAsia="Times New Roman" w:hAnsi="Times New Roman" w:cs="Times New Roman"/>
+          <w:color w:val="242424"/>
+          <w:sz w:val="24"/>
+          <w:szCs w:val="24"/>
+          <w:lang w:eastAsia="pt-BR"/>
+        </w:rPr>
+        <w:t>State</w:t>
+      </w:r>
+      <w:proofErr w:type="spellEnd"/>
+      <w:r>
+        <w:rPr>
+          <w:rFonts w:ascii="Times New Roman" w:eastAsia="Times New Roman" w:hAnsi="Times New Roman" w:cs="Times New Roman"/>
+          <w:color w:val="242424"/>
+          <w:sz w:val="24"/>
+          <w:szCs w:val="24"/>
+          <w:lang w:eastAsia="pt-BR"/>
+        </w:rPr>
+        <w:t xml:space="preserve"> </w:t>
+      </w:r>
+      <w:proofErr w:type="spellStart"/>
+      <w:r>
+        <w:rPr>
+          <w:rFonts w:ascii="Times New Roman" w:eastAsia="Times New Roman" w:hAnsi="Times New Roman" w:cs="Times New Roman"/>
+          <w:color w:val="242424"/>
+          <w:sz w:val="24"/>
+          <w:szCs w:val="24"/>
+          <w:lang w:eastAsia="pt-BR"/>
+        </w:rPr>
+        <w:t>Transfer</w:t>
+      </w:r>
+      <w:proofErr w:type="spellEnd"/>
+      <w:r>
+        <w:rPr>
+          <w:rFonts w:ascii="Times New Roman" w:eastAsia="Times New Roman" w:hAnsi="Times New Roman" w:cs="Times New Roman"/>
+          <w:color w:val="242424"/>
+          <w:sz w:val="24"/>
+          <w:szCs w:val="24"/>
+          <w:lang w:eastAsia="pt-BR"/>
+        </w:rPr>
+        <w:t>), que utiliza os métodos HTTP — GET, POST, PUT e DELETE — para realizar as operações de leitura, criação, atualização e exclusão de dados.</w:t>
+      </w:r>
+    </w:p>
+    <w:p>
+      <w:pPr>
+        <w:spacing w:after="0" w:line="360" w:lineRule="auto"/>
+        <w:ind w:firstLine="720"/>
+        <w:jc w:val="both"/>
+        <w:rPr>
+          <w:rFonts w:ascii="Times New Roman" w:eastAsia="Times New Roman" w:hAnsi="Times New Roman" w:cs="Times New Roman"/>
+          <w:color w:val="242424"/>
+          <w:sz w:val="24"/>
+          <w:szCs w:val="24"/>
+          <w:shd w:val="clear" w:color="auto" w:fill="FFFFFF"/>
+          <w:lang w:eastAsia="pt-BR"/>
+        </w:rPr>
+      </w:pPr>
+      <w:r>
+        <w:rPr>
+          <w:rFonts w:ascii="Times New Roman" w:eastAsia="Times New Roman" w:hAnsi="Times New Roman" w:cs="Times New Roman"/>
+          <w:color w:val="242424"/>
+          <w:sz w:val="24"/>
+          <w:szCs w:val="24"/>
+          <w:shd w:val="clear" w:color="auto" w:fill="FFFFFF"/>
+          <w:lang w:eastAsia="pt-BR"/>
+        </w:rPr>
+        <w:t>Os dados são transmitidos no formato JSON (</w:t>
+      </w:r>
+      <w:proofErr w:type="spellStart"/>
+      <w:r>
+        <w:rPr>
+          <w:rFonts w:ascii="Times New Roman" w:eastAsia="Times New Roman" w:hAnsi="Times New Roman" w:cs="Times New Roman"/>
+          <w:color w:val="242424"/>
+          <w:sz w:val="24"/>
+          <w:szCs w:val="24"/>
+          <w:shd w:val="clear" w:color="auto" w:fill="FFFFFF"/>
+          <w:lang w:eastAsia="pt-BR"/>
+        </w:rPr>
+        <w:t>JavaScript</w:t>
+      </w:r>
+      <w:proofErr w:type="spellEnd"/>
+      <w:r>
+        <w:rPr>
+          <w:rFonts w:ascii="Times New Roman" w:eastAsia="Times New Roman" w:hAnsi="Times New Roman" w:cs="Times New Roman"/>
+          <w:color w:val="242424"/>
+          <w:sz w:val="24"/>
+          <w:szCs w:val="24"/>
+          <w:shd w:val="clear" w:color="auto" w:fill="FFFFFF"/>
+          <w:lang w:eastAsia="pt-BR"/>
+        </w:rPr>
+        <w:t xml:space="preserve"> </w:t>
+      </w:r>
+      <w:proofErr w:type="spellStart"/>
+      <w:r>
+        <w:rPr>
+          <w:rFonts w:ascii="Times New Roman" w:eastAsia="Times New Roman" w:hAnsi="Times New Roman" w:cs="Times New Roman"/>
+          <w:color w:val="242424"/>
+          <w:sz w:val="24"/>
+          <w:szCs w:val="24"/>
+          <w:shd w:val="clear" w:color="auto" w:fill="FFFFFF"/>
+          <w:lang w:eastAsia="pt-BR"/>
+        </w:rPr>
+        <w:t>Object</w:t>
+      </w:r>
+      <w:proofErr w:type="spellEnd"/>
+      <w:r>
+        <w:rPr>
+          <w:rFonts w:ascii="Times New Roman" w:eastAsia="Times New Roman" w:hAnsi="Times New Roman" w:cs="Times New Roman"/>
+          <w:color w:val="242424"/>
+          <w:sz w:val="24"/>
+          <w:szCs w:val="24"/>
+          <w:shd w:val="clear" w:color="auto" w:fill="FFFFFF"/>
+          <w:lang w:eastAsia="pt-BR"/>
+        </w:rPr>
+        <w:t xml:space="preserve"> </w:t>
+      </w:r>
+      <w:proofErr w:type="spellStart"/>
+      <w:r>
+        <w:rPr>
+          <w:rFonts w:ascii="Times New Roman" w:eastAsia="Times New Roman" w:hAnsi="Times New Roman" w:cs="Times New Roman"/>
+          <w:color w:val="242424"/>
+          <w:sz w:val="24"/>
+          <w:szCs w:val="24"/>
+          <w:shd w:val="clear" w:color="auto" w:fill="FFFFFF"/>
+          <w:lang w:eastAsia="pt-BR"/>
+        </w:rPr>
+        <w:t>Notation</w:t>
+      </w:r>
+      <w:proofErr w:type="spellEnd"/>
+      <w:r>
+        <w:rPr>
+          <w:rFonts w:ascii="Times New Roman" w:eastAsia="Times New Roman" w:hAnsi="Times New Roman" w:cs="Times New Roman"/>
+          <w:color w:val="242424"/>
+          <w:sz w:val="24"/>
+          <w:szCs w:val="24"/>
+          <w:shd w:val="clear" w:color="auto" w:fill="FFFFFF"/>
+          <w:lang w:eastAsia="pt-BR"/>
+        </w:rPr>
+        <w:t>), facilitando a manipulação e interpretação das informações entre as partes do projeto. Essa estrutura garante maior flexibilidade e escalabilidade ao sistema, além de tornar o desenvolvimento mais ágil e padronizado.</w:t>
+      </w:r>
+    </w:p>
+    <w:p>
+      <w:pPr>
+        <w:spacing w:after="0" w:line="360" w:lineRule="auto"/>
+        <w:ind w:firstLine="720"/>
+        <w:jc w:val="both"/>
+        <w:outlineLvl w:val="1"/>
+        <w:rPr>
+          <w:rFonts w:ascii="Times New Roman" w:eastAsia="Times New Roman" w:hAnsi="Times New Roman" w:cs="Times New Roman"/>
+          <w:color w:val="242424"/>
+          <w:sz w:val="24"/>
+          <w:szCs w:val="24"/>
+          <w:shd w:val="clear" w:color="auto" w:fill="FFFFFF"/>
+          <w:lang w:eastAsia="pt-BR"/>
+        </w:rPr>
+      </w:pPr>
     </w:p>
     <w:p>
       <w:pPr>
@@ -9913,7 +10203,7 @@
           <w:szCs w:val="24"/>
         </w:rPr>
       </w:pPr>
-      <w:bookmarkStart w:id="15" w:name="_Toc213246480"/>
+      <w:bookmarkStart w:id="16" w:name="_Toc213394413"/>
       <w:r>
         <w:rPr>
           <w:rFonts w:ascii="Times New Roman" w:hAnsi="Times New Roman" w:cs="Times New Roman"/>
@@ -9950,7 +10240,7 @@
         </w:rPr>
         <w:t>Banco de Dados</w:t>
       </w:r>
-      <w:bookmarkEnd w:id="15"/>
+      <w:bookmarkEnd w:id="16"/>
     </w:p>
     <w:p>
       <w:pPr>
@@ -10104,7 +10394,6 @@
           <w:szCs w:val="24"/>
         </w:rPr>
       </w:pPr>
-      <w:bookmarkStart w:id="16" w:name="_Toc213246481"/>
       <w:r>
         <w:rPr>
           <w:rFonts w:ascii="Times New Roman" w:hAnsi="Times New Roman" w:cs="Times New Roman"/>
@@ -10114,7 +10403,6 @@
         </w:rPr>
         <w:t>Linguagem de programação</w:t>
       </w:r>
-      <w:bookmarkEnd w:id="16"/>
     </w:p>
     <w:p>
       <w:pPr>
@@ -10127,14 +10415,15 @@
           <w:szCs w:val="24"/>
         </w:rPr>
       </w:pPr>
-      <w:bookmarkStart w:id="17" w:name="_Toc213246482"/>
-      <w:r>
-        <w:rPr>
-          <w:rFonts w:ascii="Times New Roman" w:hAnsi="Times New Roman" w:cs="Times New Roman"/>
-          <w:b/>
-          <w:sz w:val="24"/>
-          <w:szCs w:val="24"/>
-        </w:rPr>
+      <w:bookmarkStart w:id="17" w:name="_Toc213394414"/>
+      <w:r>
+        <w:rPr>
+          <w:rFonts w:ascii="Times New Roman" w:hAnsi="Times New Roman" w:cs="Times New Roman"/>
+          <w:b/>
+          <w:sz w:val="24"/>
+          <w:szCs w:val="24"/>
+        </w:rPr>
+        <w:lastRenderedPageBreak/>
         <w:t xml:space="preserve">5.6 </w:t>
       </w:r>
       <w:proofErr w:type="spellStart"/>
@@ -10356,7 +10645,7 @@
           <w:szCs w:val="24"/>
         </w:rPr>
       </w:pPr>
-      <w:bookmarkStart w:id="18" w:name="_Toc213246483"/>
+      <w:bookmarkStart w:id="18" w:name="_Toc213394415"/>
       <w:r>
         <w:rPr>
           <w:rFonts w:ascii="Times New Roman" w:hAnsi="Times New Roman" w:cs="Times New Roman"/>
@@ -10508,7 +10797,7 @@
           <w:szCs w:val="24"/>
         </w:rPr>
       </w:pPr>
-      <w:bookmarkStart w:id="19" w:name="_Toc213246484"/>
+      <w:bookmarkStart w:id="19" w:name="_Toc213394416"/>
       <w:r>
         <w:rPr>
           <w:rFonts w:ascii="Times New Roman" w:hAnsi="Times New Roman" w:cs="Times New Roman"/>
@@ -10613,7 +10902,16 @@
           <w:sz w:val="24"/>
           <w:szCs w:val="24"/>
         </w:rPr>
-        <w:t>A ferramenta permite integrar design, prototipagem e colaboração em tempo real, facilitando ajustes e melhorias de maneira ágil. Além disso, oferece recursos visuais e interativos que contribuíram para a construção de layouts intuitivos, garantindo uma interface clara e eficiente para o aplicativo.</w:t>
+        <w:t xml:space="preserve">A ferramenta permite integrar design, prototipagem e colaboração em tempo real, facilitando ajustes e melhorias de maneira ágil. Além disso, oferece recursos visuais e </w:t>
+      </w:r>
+      <w:r>
+        <w:rPr>
+          <w:rFonts w:ascii="Times New Roman" w:hAnsi="Times New Roman" w:cs="Times New Roman"/>
+          <w:sz w:val="24"/>
+          <w:szCs w:val="24"/>
+        </w:rPr>
+        <w:lastRenderedPageBreak/>
+        <w:t>interativos que contribuíram para a construção de layouts intuitivos, garantindo uma interface clara e eficiente para o aplicativo.</w:t>
       </w:r>
     </w:p>
     <w:p>
@@ -10678,7 +10976,7 @@
           <w:szCs w:val="24"/>
         </w:rPr>
       </w:pPr>
-      <w:bookmarkStart w:id="20" w:name="_Toc213246485"/>
+      <w:bookmarkStart w:id="20" w:name="_Toc213394417"/>
       <w:r>
         <w:rPr>
           <w:rFonts w:ascii="Times New Roman" w:hAnsi="Times New Roman" w:cs="Times New Roman"/>
@@ -10849,8 +11147,262 @@
           <w:sz w:val="24"/>
           <w:szCs w:val="24"/>
         </w:rPr>
-        <w:t xml:space="preserve">Além disso, o GitHub atua como um repositório essencial para o gerenciamento do código-fonte e das versões desenvolvidas, garantindo organização e rastreabilidade do projeto. </w:t>
-      </w:r>
+        <w:t xml:space="preserve">Além disso, o GitHub atua como um repositório essencial para o gerenciamento do código-fonte e das versões desenvolvidas, garantindo organização e rastreabilidade do projeto. O </w:t>
+      </w:r>
+      <w:proofErr w:type="spellStart"/>
+      <w:r>
+        <w:rPr>
+          <w:rFonts w:ascii="Times New Roman" w:hAnsi="Times New Roman" w:cs="Times New Roman"/>
+          <w:sz w:val="24"/>
+          <w:szCs w:val="24"/>
+        </w:rPr>
+        <w:t>Git</w:t>
+      </w:r>
+      <w:proofErr w:type="spellEnd"/>
+      <w:r>
+        <w:rPr>
+          <w:rFonts w:ascii="Times New Roman" w:hAnsi="Times New Roman" w:cs="Times New Roman"/>
+          <w:sz w:val="24"/>
+          <w:szCs w:val="24"/>
+        </w:rPr>
+        <w:t xml:space="preserve"> </w:t>
+      </w:r>
+      <w:proofErr w:type="spellStart"/>
+      <w:r>
+        <w:rPr>
+          <w:rFonts w:ascii="Times New Roman" w:hAnsi="Times New Roman" w:cs="Times New Roman"/>
+          <w:sz w:val="24"/>
+          <w:szCs w:val="24"/>
+        </w:rPr>
+        <w:t>Bash</w:t>
+      </w:r>
+      <w:proofErr w:type="spellEnd"/>
+      <w:r>
+        <w:rPr>
+          <w:rFonts w:ascii="Times New Roman" w:hAnsi="Times New Roman" w:cs="Times New Roman"/>
+          <w:sz w:val="24"/>
+          <w:szCs w:val="24"/>
+        </w:rPr>
+        <w:t xml:space="preserve"> foi empregado para executar comandos de atualização de pacotes do Node.js e rodar o servidor local, permitindo a visualização do aplicativo no navegador.</w:t>
+      </w:r>
+    </w:p>
+    <w:p>
+      <w:pPr>
+        <w:spacing w:after="0" w:line="360" w:lineRule="auto"/>
+        <w:ind w:firstLine="720"/>
+        <w:jc w:val="both"/>
+        <w:rPr>
+          <w:rFonts w:ascii="Times New Roman" w:hAnsi="Times New Roman" w:cs="Times New Roman"/>
+          <w:sz w:val="24"/>
+          <w:szCs w:val="24"/>
+        </w:rPr>
+      </w:pPr>
+      <w:r>
+        <w:rPr>
+          <w:rFonts w:ascii="Times New Roman" w:hAnsi="Times New Roman" w:cs="Times New Roman"/>
+          <w:sz w:val="24"/>
+          <w:szCs w:val="24"/>
+        </w:rPr>
+        <w:t>Na Figura 5, apresenta-se um exemplo do GitHub utilizado durante o desenvolvimento do projeto.</w:t>
+      </w:r>
+    </w:p>
+    <w:p>
+      <w:pPr>
+        <w:spacing w:after="0" w:line="360" w:lineRule="auto"/>
+        <w:ind w:firstLine="720"/>
+        <w:jc w:val="both"/>
+        <w:rPr>
+          <w:rFonts w:ascii="Times New Roman" w:hAnsi="Times New Roman" w:cs="Times New Roman"/>
+          <w:sz w:val="24"/>
+          <w:szCs w:val="24"/>
+        </w:rPr>
+      </w:pPr>
+    </w:p>
+    <w:p>
+      <w:pPr>
+        <w:spacing w:after="0" w:line="480" w:lineRule="auto"/>
+        <w:jc w:val="both"/>
+        <w:outlineLvl w:val="1"/>
+        <w:rPr>
+          <w:rFonts w:ascii="Times New Roman" w:hAnsi="Times New Roman" w:cs="Times New Roman"/>
+          <w:b/>
+          <w:sz w:val="24"/>
+          <w:szCs w:val="24"/>
+        </w:rPr>
+      </w:pPr>
+      <w:bookmarkStart w:id="21" w:name="_Toc213394418"/>
+      <w:r>
+        <w:rPr>
+          <w:rFonts w:ascii="Times New Roman" w:hAnsi="Times New Roman" w:cs="Times New Roman"/>
+          <w:b/>
+          <w:sz w:val="24"/>
+          <w:szCs w:val="24"/>
+        </w:rPr>
+        <w:t xml:space="preserve">5.10 </w:t>
+      </w:r>
+      <w:proofErr w:type="spellStart"/>
+      <w:r>
+        <w:rPr>
+          <w:rFonts w:ascii="Times New Roman" w:hAnsi="Times New Roman" w:cs="Times New Roman"/>
+          <w:b/>
+          <w:sz w:val="24"/>
+          <w:szCs w:val="24"/>
+        </w:rPr>
+        <w:t>Insomnia</w:t>
+      </w:r>
+      <w:bookmarkEnd w:id="21"/>
+      <w:proofErr w:type="spellEnd"/>
+    </w:p>
+    <w:p>
+      <w:pPr>
+        <w:spacing w:after="0" w:line="360" w:lineRule="auto"/>
+        <w:ind w:firstLine="720"/>
+        <w:jc w:val="both"/>
+        <w:rPr>
+          <w:rFonts w:ascii="Times New Roman" w:hAnsi="Times New Roman" w:cs="Times New Roman"/>
+          <w:sz w:val="24"/>
+          <w:szCs w:val="24"/>
+        </w:rPr>
+      </w:pPr>
+      <w:r>
+        <w:rPr>
+          <w:rFonts w:ascii="Times New Roman" w:hAnsi="Times New Roman" w:cs="Times New Roman"/>
+          <w:sz w:val="24"/>
+          <w:szCs w:val="24"/>
+        </w:rPr>
+        <w:t xml:space="preserve">Conforme a documentação oficial do </w:t>
+      </w:r>
+      <w:proofErr w:type="spellStart"/>
+      <w:r>
+        <w:rPr>
+          <w:rFonts w:ascii="Times New Roman" w:hAnsi="Times New Roman" w:cs="Times New Roman"/>
+          <w:sz w:val="24"/>
+          <w:szCs w:val="24"/>
+        </w:rPr>
+        <w:t>Insomnia</w:t>
+      </w:r>
+      <w:proofErr w:type="spellEnd"/>
+      <w:r>
+        <w:rPr>
+          <w:rFonts w:ascii="Times New Roman" w:hAnsi="Times New Roman" w:cs="Times New Roman"/>
+          <w:sz w:val="24"/>
+          <w:szCs w:val="24"/>
+        </w:rPr>
+        <w:t xml:space="preserve"> (2025), a plataforma oferece um ambiente colaborativo voltado para o design, teste e depuração de APIs, auxiliando desenvolvedores na criação de interfaces mais eficientes e organizadas. Sua interface intuitiva e a possibilidade de estruturar requisições em pastas facilitam o gerenciamento e a execução de testes em tempo real.</w:t>
+      </w:r>
+    </w:p>
+    <w:p>
+      <w:pPr>
+        <w:spacing w:after="0" w:line="360" w:lineRule="auto"/>
+        <w:ind w:firstLine="720"/>
+        <w:jc w:val="both"/>
+        <w:rPr>
+          <w:rFonts w:ascii="Times New Roman" w:hAnsi="Times New Roman" w:cs="Times New Roman"/>
+          <w:sz w:val="24"/>
+          <w:szCs w:val="24"/>
+        </w:rPr>
+      </w:pPr>
+      <w:r>
+        <w:rPr>
+          <w:rFonts w:ascii="Times New Roman" w:hAnsi="Times New Roman" w:cs="Times New Roman"/>
+          <w:sz w:val="24"/>
+          <w:szCs w:val="24"/>
+        </w:rPr>
+        <w:t xml:space="preserve">O </w:t>
+      </w:r>
+      <w:proofErr w:type="spellStart"/>
+      <w:r>
+        <w:rPr>
+          <w:rFonts w:ascii="Times New Roman" w:hAnsi="Times New Roman" w:cs="Times New Roman"/>
+          <w:sz w:val="24"/>
+          <w:szCs w:val="24"/>
+        </w:rPr>
+        <w:t>Insomnia</w:t>
+      </w:r>
+      <w:proofErr w:type="spellEnd"/>
+      <w:r>
+        <w:rPr>
+          <w:rFonts w:ascii="Times New Roman" w:hAnsi="Times New Roman" w:cs="Times New Roman"/>
+          <w:sz w:val="24"/>
+          <w:szCs w:val="24"/>
+        </w:rPr>
+        <w:t xml:space="preserve"> foi utilizado neste projeto para validar o funcionamento das rotas da API, garantindo que as requisições e respostas fossem testadas a fim de assegurar o seu funcionamento conforme o esperado. Sua praticidade e recursos visuais contribuíram significativamente para o monitoramento e a otimização do </w:t>
+      </w:r>
+      <w:proofErr w:type="spellStart"/>
+      <w:r>
+        <w:rPr>
+          <w:rFonts w:ascii="Times New Roman" w:hAnsi="Times New Roman" w:cs="Times New Roman"/>
+          <w:sz w:val="24"/>
+          <w:szCs w:val="24"/>
+        </w:rPr>
+        <w:t>back-end</w:t>
+      </w:r>
+      <w:proofErr w:type="spellEnd"/>
+      <w:r>
+        <w:rPr>
+          <w:rFonts w:ascii="Times New Roman" w:hAnsi="Times New Roman" w:cs="Times New Roman"/>
+          <w:sz w:val="24"/>
+          <w:szCs w:val="24"/>
+        </w:rPr>
+        <w:t xml:space="preserve"> durante o desenvolvimento da aplicação.</w:t>
+      </w:r>
+    </w:p>
+    <w:p>
+      <w:pPr>
+        <w:spacing w:after="0" w:line="360" w:lineRule="auto"/>
+        <w:ind w:firstLine="720"/>
+        <w:jc w:val="both"/>
+        <w:rPr>
+          <w:rFonts w:ascii="Times New Roman" w:hAnsi="Times New Roman" w:cs="Times New Roman"/>
+          <w:sz w:val="24"/>
+          <w:szCs w:val="24"/>
+        </w:rPr>
+      </w:pPr>
+    </w:p>
+    <w:p>
+      <w:pPr>
+        <w:spacing w:after="0" w:line="480" w:lineRule="auto"/>
+        <w:jc w:val="both"/>
+        <w:outlineLvl w:val="0"/>
+        <w:rPr>
+          <w:rFonts w:ascii="Times New Roman" w:hAnsi="Times New Roman" w:cs="Times New Roman"/>
+          <w:b/>
+          <w:sz w:val="24"/>
+          <w:szCs w:val="24"/>
+        </w:rPr>
+      </w:pPr>
+      <w:bookmarkStart w:id="22" w:name="_Toc213394419"/>
+      <w:r>
+        <w:rPr>
+          <w:rFonts w:ascii="Times New Roman" w:hAnsi="Times New Roman" w:cs="Times New Roman"/>
+          <w:b/>
+          <w:sz w:val="24"/>
+          <w:szCs w:val="24"/>
+        </w:rPr>
+        <w:t>6 R</w:t>
+      </w:r>
+      <w:r>
+        <w:rPr>
+          <w:rFonts w:ascii="Times New Roman" w:hAnsi="Times New Roman" w:cs="Times New Roman"/>
+          <w:b/>
+          <w:sz w:val="24"/>
+          <w:szCs w:val="24"/>
+        </w:rPr>
+        <w:t>ESULTADOS</w:t>
+      </w:r>
+      <w:bookmarkEnd w:id="22"/>
+    </w:p>
+    <w:p>
+      <w:pPr>
+        <w:spacing w:after="0" w:line="360" w:lineRule="auto"/>
+        <w:ind w:firstLine="720"/>
+        <w:jc w:val="both"/>
+        <w:rPr>
+          <w:rFonts w:ascii="Times New Roman" w:hAnsi="Times New Roman" w:cs="Times New Roman"/>
+          <w:sz w:val="24"/>
+          <w:szCs w:val="24"/>
+        </w:rPr>
+      </w:pPr>
       <w:r>
         <w:rPr>
           <w:rFonts w:ascii="Times New Roman" w:hAnsi="Times New Roman" w:cs="Times New Roman"/>
@@ -10858,194 +11410,6 @@
           <w:szCs w:val="24"/>
         </w:rPr>
         <w:lastRenderedPageBreak/>
-        <w:t xml:space="preserve">O </w:t>
-      </w:r>
-      <w:proofErr w:type="spellStart"/>
-      <w:r>
-        <w:rPr>
-          <w:rFonts w:ascii="Times New Roman" w:hAnsi="Times New Roman" w:cs="Times New Roman"/>
-          <w:sz w:val="24"/>
-          <w:szCs w:val="24"/>
-        </w:rPr>
-        <w:t>Git</w:t>
-      </w:r>
-      <w:proofErr w:type="spellEnd"/>
-      <w:r>
-        <w:rPr>
-          <w:rFonts w:ascii="Times New Roman" w:hAnsi="Times New Roman" w:cs="Times New Roman"/>
-          <w:sz w:val="24"/>
-          <w:szCs w:val="24"/>
-        </w:rPr>
-        <w:t xml:space="preserve"> </w:t>
-      </w:r>
-      <w:proofErr w:type="spellStart"/>
-      <w:r>
-        <w:rPr>
-          <w:rFonts w:ascii="Times New Roman" w:hAnsi="Times New Roman" w:cs="Times New Roman"/>
-          <w:sz w:val="24"/>
-          <w:szCs w:val="24"/>
-        </w:rPr>
-        <w:t>Bash</w:t>
-      </w:r>
-      <w:proofErr w:type="spellEnd"/>
-      <w:r>
-        <w:rPr>
-          <w:rFonts w:ascii="Times New Roman" w:hAnsi="Times New Roman" w:cs="Times New Roman"/>
-          <w:sz w:val="24"/>
-          <w:szCs w:val="24"/>
-        </w:rPr>
-        <w:t xml:space="preserve"> foi empregado para executar comandos de atualização de pacotes do Node.js e rodar o servidor local, permitindo a visualização do aplicativo no navegador.</w:t>
-      </w:r>
-    </w:p>
-    <w:p>
-      <w:pPr>
-        <w:spacing w:after="0" w:line="360" w:lineRule="auto"/>
-        <w:ind w:firstLine="720"/>
-        <w:jc w:val="both"/>
-        <w:rPr>
-          <w:rFonts w:ascii="Times New Roman" w:hAnsi="Times New Roman" w:cs="Times New Roman"/>
-          <w:sz w:val="24"/>
-          <w:szCs w:val="24"/>
-        </w:rPr>
-      </w:pPr>
-      <w:r>
-        <w:rPr>
-          <w:rFonts w:ascii="Times New Roman" w:hAnsi="Times New Roman" w:cs="Times New Roman"/>
-          <w:sz w:val="24"/>
-          <w:szCs w:val="24"/>
-        </w:rPr>
-        <w:t>Na Figura 5, apresenta-se um exemplo do GitHub utilizado durante o desenvolvimento do projeto.</w:t>
-      </w:r>
-    </w:p>
-    <w:p>
-      <w:pPr>
-        <w:spacing w:after="0" w:line="360" w:lineRule="auto"/>
-        <w:ind w:firstLine="720"/>
-        <w:jc w:val="both"/>
-        <w:rPr>
-          <w:rFonts w:ascii="Times New Roman" w:hAnsi="Times New Roman" w:cs="Times New Roman"/>
-          <w:sz w:val="24"/>
-          <w:szCs w:val="24"/>
-        </w:rPr>
-      </w:pPr>
-    </w:p>
-    <w:p>
-      <w:pPr>
-        <w:spacing w:after="0" w:line="480" w:lineRule="auto"/>
-        <w:jc w:val="both"/>
-        <w:outlineLvl w:val="1"/>
-        <w:rPr>
-          <w:rFonts w:ascii="Times New Roman" w:hAnsi="Times New Roman" w:cs="Times New Roman"/>
-          <w:b/>
-          <w:sz w:val="24"/>
-          <w:szCs w:val="24"/>
-        </w:rPr>
-      </w:pPr>
-      <w:bookmarkStart w:id="21" w:name="_Toc213246486"/>
-      <w:r>
-        <w:rPr>
-          <w:rFonts w:ascii="Times New Roman" w:hAnsi="Times New Roman" w:cs="Times New Roman"/>
-          <w:b/>
-          <w:sz w:val="24"/>
-          <w:szCs w:val="24"/>
-        </w:rPr>
-        <w:t xml:space="preserve">5.10 </w:t>
-      </w:r>
-      <w:proofErr w:type="spellStart"/>
-      <w:r>
-        <w:rPr>
-          <w:rFonts w:ascii="Times New Roman" w:hAnsi="Times New Roman" w:cs="Times New Roman"/>
-          <w:b/>
-          <w:sz w:val="24"/>
-          <w:szCs w:val="24"/>
-        </w:rPr>
-        <w:t>Insomnia</w:t>
-      </w:r>
-      <w:bookmarkEnd w:id="21"/>
-      <w:proofErr w:type="spellEnd"/>
-    </w:p>
-    <w:p>
-      <w:pPr>
-        <w:spacing w:after="0" w:line="360" w:lineRule="auto"/>
-        <w:ind w:firstLine="720"/>
-        <w:jc w:val="both"/>
-        <w:rPr>
-          <w:rFonts w:ascii="Times New Roman" w:hAnsi="Times New Roman" w:cs="Times New Roman"/>
-          <w:sz w:val="24"/>
-          <w:szCs w:val="24"/>
-        </w:rPr>
-      </w:pPr>
-      <w:r>
-        <w:rPr>
-          <w:rFonts w:ascii="Times New Roman" w:hAnsi="Times New Roman" w:cs="Times New Roman"/>
-          <w:sz w:val="24"/>
-          <w:szCs w:val="24"/>
-        </w:rPr>
-        <w:t>FAZER</w:t>
-      </w:r>
-    </w:p>
-    <w:p>
-      <w:pPr>
-        <w:spacing w:after="0" w:line="360" w:lineRule="auto"/>
-        <w:ind w:firstLine="720"/>
-        <w:jc w:val="both"/>
-        <w:rPr>
-          <w:rFonts w:ascii="Times New Roman" w:hAnsi="Times New Roman" w:cs="Times New Roman"/>
-          <w:sz w:val="24"/>
-          <w:szCs w:val="24"/>
-        </w:rPr>
-      </w:pPr>
-    </w:p>
-    <w:p>
-      <w:pPr>
-        <w:spacing w:after="0" w:line="480" w:lineRule="auto"/>
-        <w:jc w:val="both"/>
-        <w:outlineLvl w:val="0"/>
-        <w:rPr>
-          <w:rFonts w:ascii="Times New Roman" w:hAnsi="Times New Roman" w:cs="Times New Roman"/>
-          <w:b/>
-          <w:sz w:val="24"/>
-          <w:szCs w:val="24"/>
-        </w:rPr>
-      </w:pPr>
-      <w:bookmarkStart w:id="22" w:name="_Toc213246487"/>
-      <w:r>
-        <w:rPr>
-          <w:rFonts w:ascii="Times New Roman" w:hAnsi="Times New Roman" w:cs="Times New Roman"/>
-          <w:b/>
-          <w:sz w:val="24"/>
-          <w:szCs w:val="24"/>
-        </w:rPr>
-        <w:t>6 R</w:t>
-      </w:r>
-      <w:r>
-        <w:rPr>
-          <w:rFonts w:ascii="Times New Roman" w:hAnsi="Times New Roman" w:cs="Times New Roman"/>
-          <w:b/>
-          <w:sz w:val="24"/>
-          <w:szCs w:val="24"/>
-        </w:rPr>
-        <w:t>ESULTADOS</w:t>
-      </w:r>
-      <w:bookmarkEnd w:id="22"/>
-    </w:p>
-    <w:p>
-      <w:pPr>
-        <w:spacing w:after="0" w:line="360" w:lineRule="auto"/>
-        <w:ind w:firstLine="720"/>
-        <w:jc w:val="both"/>
-        <w:rPr>
-          <w:rFonts w:ascii="Times New Roman" w:hAnsi="Times New Roman" w:cs="Times New Roman"/>
-          <w:sz w:val="24"/>
-          <w:szCs w:val="24"/>
-        </w:rPr>
-      </w:pPr>
-      <w:r>
-        <w:rPr>
-          <w:rFonts w:ascii="Times New Roman" w:hAnsi="Times New Roman" w:cs="Times New Roman"/>
-          <w:sz w:val="24"/>
-          <w:szCs w:val="24"/>
-        </w:rPr>
         <w:t>FAZER</w:t>
       </w:r>
     </w:p>
@@ -11072,7 +11436,7 @@
           <w:szCs w:val="24"/>
         </w:rPr>
       </w:pPr>
-      <w:bookmarkStart w:id="23" w:name="_Toc213246488"/>
+      <w:bookmarkStart w:id="23" w:name="_Toc213394420"/>
       <w:r>
         <w:rPr>
           <w:rFonts w:ascii="Times New Roman" w:hAnsi="Times New Roman" w:cs="Times New Roman"/>
@@ -11540,7 +11904,7 @@
           <w:szCs w:val="24"/>
         </w:rPr>
       </w:pPr>
-      <w:bookmarkStart w:id="24" w:name="_Toc213246489"/>
+      <w:bookmarkStart w:id="24" w:name="_Toc213394421"/>
       <w:r>
         <w:rPr>
           <w:rFonts w:ascii="Times New Roman" w:hAnsi="Times New Roman" w:cs="Times New Roman"/>
@@ -11645,7 +12009,15 @@
         <w:jc w:val="both"/>
       </w:pPr>
       <w:r>
-        <w:t xml:space="preserve">DJANGO SOFTWARE FOUNDATION. Django </w:t>
+        <w:t xml:space="preserve">DJANGO SOFTWARE FOUNDATION. </w:t>
+      </w:r>
+      <w:proofErr w:type="spellStart"/>
+      <w:r>
+        <w:t>Django</w:t>
+      </w:r>
+      <w:proofErr w:type="spellEnd"/>
+      <w:r>
+        <w:t xml:space="preserve"> </w:t>
       </w:r>
       <w:proofErr w:type="spellStart"/>
       <w:r>
@@ -12065,8 +12437,19 @@
           <w:sz w:val="24"/>
           <w:szCs w:val="24"/>
         </w:rPr>
-        <w:t xml:space="preserve"> Teams</w:t>
-      </w:r>
+        <w:t xml:space="preserve"> </w:t>
+      </w:r>
+      <w:proofErr w:type="spellStart"/>
+      <w:r>
+        <w:rPr>
+          <w:rFonts w:ascii="Times New Roman" w:hAnsi="Times New Roman" w:cs="Times New Roman"/>
+          <w:b/>
+          <w:sz w:val="24"/>
+          <w:szCs w:val="24"/>
+        </w:rPr>
+        <w:t>Teams</w:t>
+      </w:r>
+      <w:proofErr w:type="spellEnd"/>
       <w:r>
         <w:rPr>
           <w:rFonts w:ascii="Times New Roman" w:hAnsi="Times New Roman" w:cs="Times New Roman"/>
@@ -12135,17 +12518,7 @@
           <w:szCs w:val="24"/>
           <w:lang w:eastAsia="pt-BR"/>
         </w:rPr>
-        <w:t xml:space="preserve">. Revista Boletim </w:t>
-      </w:r>
-      <w:r>
-        <w:rPr>
-          <w:rFonts w:ascii="Times New Roman" w:eastAsia="Times New Roman" w:hAnsi="Times New Roman" w:cs="Times New Roman"/>
-          <w:sz w:val="24"/>
-          <w:szCs w:val="24"/>
-          <w:lang w:eastAsia="pt-BR"/>
-        </w:rPr>
-        <w:lastRenderedPageBreak/>
-        <w:t>do Gerenciamento, v. 2, n. 2, out. 2018. Disponível em: https://nppg.org.br/revistas/boletimdogerenciamento/article/view/35. Acesso em: 28 out. 2025.</w:t>
+        <w:t>. Revista Boletim do Gerenciamento, v. 2, n. 2, out. 2018. Disponível em: https://nppg.org.br/revistas/boletimdogerenciamento/article/view/35. Acesso em: 28 out. 2025.</w:t>
       </w:r>
     </w:p>
     <w:p>
@@ -12470,7 +12843,29 @@
           <w:szCs w:val="24"/>
           <w:lang w:eastAsia="pt-BR"/>
         </w:rPr>
-        <w:t xml:space="preserve">. OECD Papers </w:t>
+        <w:t xml:space="preserve">. OECD </w:t>
+      </w:r>
+      <w:proofErr w:type="spellStart"/>
+      <w:r>
+        <w:rPr>
+          <w:rFonts w:ascii="Times New Roman" w:eastAsia="Times New Roman" w:hAnsi="Times New Roman" w:cs="Times New Roman"/>
+          <w:b/>
+          <w:sz w:val="24"/>
+          <w:szCs w:val="24"/>
+          <w:lang w:eastAsia="pt-BR"/>
+        </w:rPr>
+        <w:t>Papers</w:t>
+      </w:r>
+      <w:proofErr w:type="spellEnd"/>
+      <w:r>
+        <w:rPr>
+          <w:rFonts w:ascii="Times New Roman" w:eastAsia="Times New Roman" w:hAnsi="Times New Roman" w:cs="Times New Roman"/>
+          <w:b/>
+          <w:sz w:val="24"/>
+          <w:szCs w:val="24"/>
+          <w:lang w:eastAsia="pt-BR"/>
+        </w:rPr>
+        <w:t xml:space="preserve"> </w:t>
       </w:r>
       <w:proofErr w:type="spellStart"/>
       <w:r>
@@ -12637,6 +13032,66 @@
           <w:lang w:eastAsia="pt-BR"/>
         </w:rPr>
       </w:pPr>
+      <w:r>
+        <w:rPr>
+          <w:rFonts w:ascii="Times New Roman" w:eastAsia="Times New Roman" w:hAnsi="Times New Roman" w:cs="Times New Roman"/>
+          <w:sz w:val="24"/>
+          <w:szCs w:val="24"/>
+          <w:lang w:eastAsia="pt-BR"/>
+        </w:rPr>
+        <w:t xml:space="preserve">INSOMNIA. </w:t>
+      </w:r>
+      <w:proofErr w:type="spellStart"/>
+      <w:r>
+        <w:rPr>
+          <w:rFonts w:ascii="Times New Roman" w:eastAsia="Times New Roman" w:hAnsi="Times New Roman" w:cs="Times New Roman"/>
+          <w:sz w:val="24"/>
+          <w:szCs w:val="24"/>
+          <w:lang w:eastAsia="pt-BR"/>
+        </w:rPr>
+        <w:t>Insomnia</w:t>
+      </w:r>
+      <w:proofErr w:type="spellEnd"/>
+      <w:r>
+        <w:rPr>
+          <w:rFonts w:ascii="Times New Roman" w:eastAsia="Times New Roman" w:hAnsi="Times New Roman" w:cs="Times New Roman"/>
+          <w:sz w:val="24"/>
+          <w:szCs w:val="24"/>
+          <w:lang w:eastAsia="pt-BR"/>
+        </w:rPr>
+        <w:t>: A plataforma colaborativa de desenvolvimento de APIs. Disponível em: https://insomnia.rest/. Acesso em: 6 nov. 2025.</w:t>
+      </w:r>
+    </w:p>
+    <w:p>
+      <w:pPr>
+        <w:spacing w:after="0" w:line="240" w:lineRule="auto"/>
+        <w:rPr>
+          <w:rFonts w:ascii="Times New Roman" w:eastAsia="Times New Roman" w:hAnsi="Times New Roman" w:cs="Times New Roman"/>
+          <w:sz w:val="24"/>
+          <w:szCs w:val="24"/>
+          <w:lang w:eastAsia="pt-BR"/>
+        </w:rPr>
+      </w:pPr>
+    </w:p>
+    <w:p>
+      <w:pPr>
+        <w:spacing w:after="0" w:line="240" w:lineRule="auto"/>
+        <w:rPr>
+          <w:rFonts w:ascii="Times New Roman" w:eastAsia="Times New Roman" w:hAnsi="Times New Roman" w:cs="Times New Roman"/>
+          <w:sz w:val="24"/>
+          <w:szCs w:val="24"/>
+          <w:lang w:eastAsia="pt-BR"/>
+        </w:rPr>
+      </w:pPr>
+      <w:r>
+        <w:rPr>
+          <w:rFonts w:ascii="Times New Roman" w:eastAsia="Times New Roman" w:hAnsi="Times New Roman" w:cs="Times New Roman"/>
+          <w:sz w:val="24"/>
+          <w:szCs w:val="24"/>
+          <w:lang w:eastAsia="pt-BR"/>
+        </w:rPr>
+        <w:t>SOUSA, Eduardo Pereira Martins de. Emulação de um gerenciador de dados orientado a objetos através de uma interface de programação de aplicativos sobre um gerenciador relacional. 2000. 170 f. Dissertação (Mestrado em Ciências da Computação) — Instituto de Ciências Matemáticas e de Computação, Universidade de São Paulo, São Carlos, 2000. Disponível em: https://www.teses.usp.br/teses/disponiveis/55/55134/tde-01072003-163859/publico/Sousa_Mestrado.pdf￼. Acesso em: 6 nov. 2025.</w:t>
+      </w:r>
     </w:p>
     <w:p>
       <w:pPr>
@@ -13867,7 +14322,7 @@
 </file>
 
 <file path=word/endnotes.xml><?xml version="1.0" encoding="utf-8"?>
-<w:endnotes xmlns:wpc="http://schemas.microsoft.com/office/word/2010/wordprocessingCanvas" xmlns:cx="http://schemas.microsoft.com/office/drawing/2014/chartex" xmlns:cx1="http://schemas.microsoft.com/office/drawing/2015/9/8/chartex" xmlns:cx2="http://schemas.microsoft.com/office/drawing/2015/10/21/chartex" xmlns:cx3="http://schemas.microsoft.com/office/drawing/2016/5/9/chartex" xmlns:cx4="http://schemas.microsoft.com/office/drawing/2016/5/10/chartex" xmlns:cx5="http://schemas.microsoft.com/office/drawing/2016/5/11/chartex" xmlns:cx6="http://schemas.microsoft.com/office/drawing/2016/5/12/chartex" xmlns:cx7="http://schemas.microsoft.com/office/drawing/2016/5/13/chartex" xmlns:cx8="http://schemas.microsoft.com/office/drawing/2016/5/14/chartex" xmlns:mc="http://schemas.openxmlformats.org/markup-compatibility/2006" xmlns:aink="http://schemas.microsoft.com/office/drawing/2016/ink" xmlns:am3d="http://schemas.microsoft.com/office/drawing/2017/model3d" xmlns:o="urn:schemas-microsoft-com:office:office" xmlns:oel="http://schemas.microsoft.com/office/2019/extlst" xmlns:r="http://schemas.openxmlformats.org/officeDocument/2006/relationships" xmlns:m="http://schemas.openxmlformats.org/officeDocument/2006/math" xmlns:v="urn:schemas-microsoft-com:vml" xmlns:wp14="http://schemas.microsoft.com/office/word/2010/wordprocessingDrawing" xmlns:wp="http://schemas.openxmlformats.org/drawingml/2006/wordprocessingDrawing" xmlns:w10="urn:schemas-microsoft-com:office:word" xmlns:w="http://schemas.openxmlformats.org/wordprocessingml/2006/main" xmlns:w14="http://schemas.microsoft.com/office/word/2010/wordml" xmlns:w15="http://schemas.microsoft.com/office/word/2012/wordml" xmlns:w16cex="http://schemas.microsoft.com/office/word/2018/wordml/cex" xmlns:w16cid="http://schemas.microsoft.com/office/word/2016/wordml/cid" xmlns:w16="http://schemas.microsoft.com/office/word/2018/wordml" xmlns:w16du="http://schemas.microsoft.com/office/word/2023/wordml/word16du" xmlns:w16sdtdh="http://schemas.microsoft.com/office/word/2020/wordml/sdtdatahash" xmlns:w16sdtfl="http://schemas.microsoft.com/office/word/2024/wordml/sdtformatlock" xmlns:w16se="http://schemas.microsoft.com/office/word/2015/wordml/symex" xmlns:wpg="http://schemas.microsoft.com/office/word/2010/wordprocessingGroup" xmlns:wpi="http://schemas.microsoft.com/office/word/2010/wordprocessingInk" xmlns:wne="http://schemas.microsoft.com/office/word/2006/wordml" xmlns:wps="http://schemas.microsoft.com/office/word/2010/wordprocessingShape" mc:Ignorable="w14 w15 w16se w16cid w16 w16cex w16sdtdh w16sdtfl w16du wp14">
+<w:endnotes xmlns:wpc="http://schemas.microsoft.com/office/word/2010/wordprocessingCanvas" xmlns:cx="http://schemas.microsoft.com/office/drawing/2014/chartex" xmlns:cx1="http://schemas.microsoft.com/office/drawing/2015/9/8/chartex" xmlns:cx2="http://schemas.microsoft.com/office/drawing/2015/10/21/chartex" xmlns:cx3="http://schemas.microsoft.com/office/drawing/2016/5/9/chartex" xmlns:cx4="http://schemas.microsoft.com/office/drawing/2016/5/10/chartex" xmlns:cx5="http://schemas.microsoft.com/office/drawing/2016/5/11/chartex" xmlns:cx6="http://schemas.microsoft.com/office/drawing/2016/5/12/chartex" xmlns:cx7="http://schemas.microsoft.com/office/drawing/2016/5/13/chartex" xmlns:cx8="http://schemas.microsoft.com/office/drawing/2016/5/14/chartex" xmlns:mc="http://schemas.openxmlformats.org/markup-compatibility/2006" xmlns:aink="http://schemas.microsoft.com/office/drawing/2016/ink" xmlns:am3d="http://schemas.microsoft.com/office/drawing/2017/model3d" xmlns:o="urn:schemas-microsoft-com:office:office" xmlns:r="http://schemas.openxmlformats.org/officeDocument/2006/relationships" xmlns:m="http://schemas.openxmlformats.org/officeDocument/2006/math" xmlns:v="urn:schemas-microsoft-com:vml" xmlns:wp14="http://schemas.microsoft.com/office/word/2010/wordprocessingDrawing" xmlns:wp="http://schemas.openxmlformats.org/drawingml/2006/wordprocessingDrawing" xmlns:w10="urn:schemas-microsoft-com:office:word" xmlns:w="http://schemas.openxmlformats.org/wordprocessingml/2006/main" xmlns:w14="http://schemas.microsoft.com/office/word/2010/wordml" xmlns:w15="http://schemas.microsoft.com/office/word/2012/wordml" xmlns:w16cid="http://schemas.microsoft.com/office/word/2016/wordml/cid" xmlns:w16se="http://schemas.microsoft.com/office/word/2015/wordml/symex" xmlns:wpg="http://schemas.microsoft.com/office/word/2010/wordprocessingGroup" xmlns:wpi="http://schemas.microsoft.com/office/word/2010/wordprocessingInk" xmlns:wne="http://schemas.microsoft.com/office/word/2006/wordml" xmlns:wps="http://schemas.microsoft.com/office/word/2010/wordprocessingShape" mc:Ignorable="w14 w15 w16se w16cid wp14">
   <w:endnote w:type="separator" w:id="-1">
     <w:p>
       <w:pPr>
@@ -13892,7 +14347,7 @@
 </file>
 
 <file path=word/footer1.xml><?xml version="1.0" encoding="utf-8"?>
-<w:ftr xmlns:wpc="http://schemas.microsoft.com/office/word/2010/wordprocessingCanvas" xmlns:cx="http://schemas.microsoft.com/office/drawing/2014/chartex" xmlns:cx1="http://schemas.microsoft.com/office/drawing/2015/9/8/chartex" xmlns:cx2="http://schemas.microsoft.com/office/drawing/2015/10/21/chartex" xmlns:cx3="http://schemas.microsoft.com/office/drawing/2016/5/9/chartex" xmlns:cx4="http://schemas.microsoft.com/office/drawing/2016/5/10/chartex" xmlns:cx5="http://schemas.microsoft.com/office/drawing/2016/5/11/chartex" xmlns:cx6="http://schemas.microsoft.com/office/drawing/2016/5/12/chartex" xmlns:cx7="http://schemas.microsoft.com/office/drawing/2016/5/13/chartex" xmlns:cx8="http://schemas.microsoft.com/office/drawing/2016/5/14/chartex" xmlns:mc="http://schemas.openxmlformats.org/markup-compatibility/2006" xmlns:aink="http://schemas.microsoft.com/office/drawing/2016/ink" xmlns:am3d="http://schemas.microsoft.com/office/drawing/2017/model3d" xmlns:o="urn:schemas-microsoft-com:office:office" xmlns:oel="http://schemas.microsoft.com/office/2019/extlst" xmlns:r="http://schemas.openxmlformats.org/officeDocument/2006/relationships" xmlns:m="http://schemas.openxmlformats.org/officeDocument/2006/math" xmlns:v="urn:schemas-microsoft-com:vml" xmlns:wp14="http://schemas.microsoft.com/office/word/2010/wordprocessingDrawing" xmlns:wp="http://schemas.openxmlformats.org/drawingml/2006/wordprocessingDrawing" xmlns:w10="urn:schemas-microsoft-com:office:word" xmlns:w="http://schemas.openxmlformats.org/wordprocessingml/2006/main" xmlns:w14="http://schemas.microsoft.com/office/word/2010/wordml" xmlns:w15="http://schemas.microsoft.com/office/word/2012/wordml" xmlns:w16cex="http://schemas.microsoft.com/office/word/2018/wordml/cex" xmlns:w16cid="http://schemas.microsoft.com/office/word/2016/wordml/cid" xmlns:w16="http://schemas.microsoft.com/office/word/2018/wordml" xmlns:w16du="http://schemas.microsoft.com/office/word/2023/wordml/word16du" xmlns:w16sdtdh="http://schemas.microsoft.com/office/word/2020/wordml/sdtdatahash" xmlns:w16sdtfl="http://schemas.microsoft.com/office/word/2024/wordml/sdtformatlock" xmlns:w16se="http://schemas.microsoft.com/office/word/2015/wordml/symex" xmlns:wpg="http://schemas.microsoft.com/office/word/2010/wordprocessingGroup" xmlns:wpi="http://schemas.microsoft.com/office/word/2010/wordprocessingInk" xmlns:wne="http://schemas.microsoft.com/office/word/2006/wordml" xmlns:wps="http://schemas.microsoft.com/office/word/2010/wordprocessingShape" mc:Ignorable="w14 w15 w16se w16cid w16 w16cex w16sdtdh w16sdtfl w16du wp14">
+<w:ftr xmlns:wpc="http://schemas.microsoft.com/office/word/2010/wordprocessingCanvas" xmlns:cx="http://schemas.microsoft.com/office/drawing/2014/chartex" xmlns:cx1="http://schemas.microsoft.com/office/drawing/2015/9/8/chartex" xmlns:cx2="http://schemas.microsoft.com/office/drawing/2015/10/21/chartex" xmlns:cx3="http://schemas.microsoft.com/office/drawing/2016/5/9/chartex" xmlns:cx4="http://schemas.microsoft.com/office/drawing/2016/5/10/chartex" xmlns:cx5="http://schemas.microsoft.com/office/drawing/2016/5/11/chartex" xmlns:cx6="http://schemas.microsoft.com/office/drawing/2016/5/12/chartex" xmlns:cx7="http://schemas.microsoft.com/office/drawing/2016/5/13/chartex" xmlns:cx8="http://schemas.microsoft.com/office/drawing/2016/5/14/chartex" xmlns:mc="http://schemas.openxmlformats.org/markup-compatibility/2006" xmlns:aink="http://schemas.microsoft.com/office/drawing/2016/ink" xmlns:am3d="http://schemas.microsoft.com/office/drawing/2017/model3d" xmlns:o="urn:schemas-microsoft-com:office:office" xmlns:r="http://schemas.openxmlformats.org/officeDocument/2006/relationships" xmlns:m="http://schemas.openxmlformats.org/officeDocument/2006/math" xmlns:v="urn:schemas-microsoft-com:vml" xmlns:wp14="http://schemas.microsoft.com/office/word/2010/wordprocessingDrawing" xmlns:wp="http://schemas.openxmlformats.org/drawingml/2006/wordprocessingDrawing" xmlns:w10="urn:schemas-microsoft-com:office:word" xmlns:w="http://schemas.openxmlformats.org/wordprocessingml/2006/main" xmlns:w14="http://schemas.microsoft.com/office/word/2010/wordml" xmlns:w15="http://schemas.microsoft.com/office/word/2012/wordml" xmlns:w16cid="http://schemas.microsoft.com/office/word/2016/wordml/cid" xmlns:w16se="http://schemas.microsoft.com/office/word/2015/wordml/symex" xmlns:wpg="http://schemas.microsoft.com/office/word/2010/wordprocessingGroup" xmlns:wpi="http://schemas.microsoft.com/office/word/2010/wordprocessingInk" xmlns:wne="http://schemas.microsoft.com/office/word/2006/wordml" xmlns:wps="http://schemas.microsoft.com/office/word/2010/wordprocessingShape" mc:Ignorable="w14 w15 w16se w16cid wp14">
   <w:sdt>
     <w:sdtPr>
       <w:id w:val="-1028711587"/>
@@ -13901,6 +14356,7 @@
         <w:docPartUnique/>
       </w:docPartObj>
     </w:sdtPr>
+    <w:sdtEndPr/>
     <w:sdtContent>
       <w:p>
         <w:pPr>
@@ -13919,7 +14375,7 @@
 </file>
 
 <file path=word/footer2.xml><?xml version="1.0" encoding="utf-8"?>
-<w:ftr xmlns:wpc="http://schemas.microsoft.com/office/word/2010/wordprocessingCanvas" xmlns:cx="http://schemas.microsoft.com/office/drawing/2014/chartex" xmlns:cx1="http://schemas.microsoft.com/office/drawing/2015/9/8/chartex" xmlns:cx2="http://schemas.microsoft.com/office/drawing/2015/10/21/chartex" xmlns:cx3="http://schemas.microsoft.com/office/drawing/2016/5/9/chartex" xmlns:cx4="http://schemas.microsoft.com/office/drawing/2016/5/10/chartex" xmlns:cx5="http://schemas.microsoft.com/office/drawing/2016/5/11/chartex" xmlns:cx6="http://schemas.microsoft.com/office/drawing/2016/5/12/chartex" xmlns:cx7="http://schemas.microsoft.com/office/drawing/2016/5/13/chartex" xmlns:cx8="http://schemas.microsoft.com/office/drawing/2016/5/14/chartex" xmlns:mc="http://schemas.openxmlformats.org/markup-compatibility/2006" xmlns:aink="http://schemas.microsoft.com/office/drawing/2016/ink" xmlns:am3d="http://schemas.microsoft.com/office/drawing/2017/model3d" xmlns:o="urn:schemas-microsoft-com:office:office" xmlns:oel="http://schemas.microsoft.com/office/2019/extlst" xmlns:r="http://schemas.openxmlformats.org/officeDocument/2006/relationships" xmlns:m="http://schemas.openxmlformats.org/officeDocument/2006/math" xmlns:v="urn:schemas-microsoft-com:vml" xmlns:wp14="http://schemas.microsoft.com/office/word/2010/wordprocessingDrawing" xmlns:wp="http://schemas.openxmlformats.org/drawingml/2006/wordprocessingDrawing" xmlns:w10="urn:schemas-microsoft-com:office:word" xmlns:w="http://schemas.openxmlformats.org/wordprocessingml/2006/main" xmlns:w14="http://schemas.microsoft.com/office/word/2010/wordml" xmlns:w15="http://schemas.microsoft.com/office/word/2012/wordml" xmlns:w16cex="http://schemas.microsoft.com/office/word/2018/wordml/cex" xmlns:w16cid="http://schemas.microsoft.com/office/word/2016/wordml/cid" xmlns:w16="http://schemas.microsoft.com/office/word/2018/wordml" xmlns:w16du="http://schemas.microsoft.com/office/word/2023/wordml/word16du" xmlns:w16sdtdh="http://schemas.microsoft.com/office/word/2020/wordml/sdtdatahash" xmlns:w16sdtfl="http://schemas.microsoft.com/office/word/2024/wordml/sdtformatlock" xmlns:w16se="http://schemas.microsoft.com/office/word/2015/wordml/symex" xmlns:wpg="http://schemas.microsoft.com/office/word/2010/wordprocessingGroup" xmlns:wpi="http://schemas.microsoft.com/office/word/2010/wordprocessingInk" xmlns:wne="http://schemas.microsoft.com/office/word/2006/wordml" xmlns:wps="http://schemas.microsoft.com/office/word/2010/wordprocessingShape" mc:Ignorable="w14 w15 w16se w16cid w16 w16cex w16sdtdh w16sdtfl w16du wp14">
+<w:ftr xmlns:wpc="http://schemas.microsoft.com/office/word/2010/wordprocessingCanvas" xmlns:cx="http://schemas.microsoft.com/office/drawing/2014/chartex" xmlns:cx1="http://schemas.microsoft.com/office/drawing/2015/9/8/chartex" xmlns:cx2="http://schemas.microsoft.com/office/drawing/2015/10/21/chartex" xmlns:cx3="http://schemas.microsoft.com/office/drawing/2016/5/9/chartex" xmlns:cx4="http://schemas.microsoft.com/office/drawing/2016/5/10/chartex" xmlns:cx5="http://schemas.microsoft.com/office/drawing/2016/5/11/chartex" xmlns:cx6="http://schemas.microsoft.com/office/drawing/2016/5/12/chartex" xmlns:cx7="http://schemas.microsoft.com/office/drawing/2016/5/13/chartex" xmlns:cx8="http://schemas.microsoft.com/office/drawing/2016/5/14/chartex" xmlns:mc="http://schemas.openxmlformats.org/markup-compatibility/2006" xmlns:aink="http://schemas.microsoft.com/office/drawing/2016/ink" xmlns:am3d="http://schemas.microsoft.com/office/drawing/2017/model3d" xmlns:o="urn:schemas-microsoft-com:office:office" xmlns:r="http://schemas.openxmlformats.org/officeDocument/2006/relationships" xmlns:m="http://schemas.openxmlformats.org/officeDocument/2006/math" xmlns:v="urn:schemas-microsoft-com:vml" xmlns:wp14="http://schemas.microsoft.com/office/word/2010/wordprocessingDrawing" xmlns:wp="http://schemas.openxmlformats.org/drawingml/2006/wordprocessingDrawing" xmlns:w10="urn:schemas-microsoft-com:office:word" xmlns:w="http://schemas.openxmlformats.org/wordprocessingml/2006/main" xmlns:w14="http://schemas.microsoft.com/office/word/2010/wordml" xmlns:w15="http://schemas.microsoft.com/office/word/2012/wordml" xmlns:w16cid="http://schemas.microsoft.com/office/word/2016/wordml/cid" xmlns:w16se="http://schemas.microsoft.com/office/word/2015/wordml/symex" xmlns:wpg="http://schemas.microsoft.com/office/word/2010/wordprocessingGroup" xmlns:wpi="http://schemas.microsoft.com/office/word/2010/wordprocessingInk" xmlns:wne="http://schemas.microsoft.com/office/word/2006/wordml" xmlns:wps="http://schemas.microsoft.com/office/word/2010/wordprocessingShape" mc:Ignorable="w14 w15 w16se w16cid wp14">
   <w:p>
     <w:pPr>
       <w:pStyle w:val="Rodap"/>
@@ -13935,7 +14391,7 @@
 </file>
 
 <file path=word/footnotes.xml><?xml version="1.0" encoding="utf-8"?>
-<w:footnotes xmlns:wpc="http://schemas.microsoft.com/office/word/2010/wordprocessingCanvas" xmlns:cx="http://schemas.microsoft.com/office/drawing/2014/chartex" xmlns:cx1="http://schemas.microsoft.com/office/drawing/2015/9/8/chartex" xmlns:cx2="http://schemas.microsoft.com/office/drawing/2015/10/21/chartex" xmlns:cx3="http://schemas.microsoft.com/office/drawing/2016/5/9/chartex" xmlns:cx4="http://schemas.microsoft.com/office/drawing/2016/5/10/chartex" xmlns:cx5="http://schemas.microsoft.com/office/drawing/2016/5/11/chartex" xmlns:cx6="http://schemas.microsoft.com/office/drawing/2016/5/12/chartex" xmlns:cx7="http://schemas.microsoft.com/office/drawing/2016/5/13/chartex" xmlns:cx8="http://schemas.microsoft.com/office/drawing/2016/5/14/chartex" xmlns:mc="http://schemas.openxmlformats.org/markup-compatibility/2006" xmlns:aink="http://schemas.microsoft.com/office/drawing/2016/ink" xmlns:am3d="http://schemas.microsoft.com/office/drawing/2017/model3d" xmlns:o="urn:schemas-microsoft-com:office:office" xmlns:oel="http://schemas.microsoft.com/office/2019/extlst" xmlns:r="http://schemas.openxmlformats.org/officeDocument/2006/relationships" xmlns:m="http://schemas.openxmlformats.org/officeDocument/2006/math" xmlns:v="urn:schemas-microsoft-com:vml" xmlns:wp14="http://schemas.microsoft.com/office/word/2010/wordprocessingDrawing" xmlns:wp="http://schemas.openxmlformats.org/drawingml/2006/wordprocessingDrawing" xmlns:w10="urn:schemas-microsoft-com:office:word" xmlns:w="http://schemas.openxmlformats.org/wordprocessingml/2006/main" xmlns:w14="http://schemas.microsoft.com/office/word/2010/wordml" xmlns:w15="http://schemas.microsoft.com/office/word/2012/wordml" xmlns:w16cex="http://schemas.microsoft.com/office/word/2018/wordml/cex" xmlns:w16cid="http://schemas.microsoft.com/office/word/2016/wordml/cid" xmlns:w16="http://schemas.microsoft.com/office/word/2018/wordml" xmlns:w16du="http://schemas.microsoft.com/office/word/2023/wordml/word16du" xmlns:w16sdtdh="http://schemas.microsoft.com/office/word/2020/wordml/sdtdatahash" xmlns:w16sdtfl="http://schemas.microsoft.com/office/word/2024/wordml/sdtformatlock" xmlns:w16se="http://schemas.microsoft.com/office/word/2015/wordml/symex" xmlns:wpg="http://schemas.microsoft.com/office/word/2010/wordprocessingGroup" xmlns:wpi="http://schemas.microsoft.com/office/word/2010/wordprocessingInk" xmlns:wne="http://schemas.microsoft.com/office/word/2006/wordml" xmlns:wps="http://schemas.microsoft.com/office/word/2010/wordprocessingShape" mc:Ignorable="w14 w15 w16se w16cid w16 w16cex w16sdtdh w16sdtfl w16du wp14">
+<w:footnotes xmlns:wpc="http://schemas.microsoft.com/office/word/2010/wordprocessingCanvas" xmlns:cx="http://schemas.microsoft.com/office/drawing/2014/chartex" xmlns:cx1="http://schemas.microsoft.com/office/drawing/2015/9/8/chartex" xmlns:cx2="http://schemas.microsoft.com/office/drawing/2015/10/21/chartex" xmlns:cx3="http://schemas.microsoft.com/office/drawing/2016/5/9/chartex" xmlns:cx4="http://schemas.microsoft.com/office/drawing/2016/5/10/chartex" xmlns:cx5="http://schemas.microsoft.com/office/drawing/2016/5/11/chartex" xmlns:cx6="http://schemas.microsoft.com/office/drawing/2016/5/12/chartex" xmlns:cx7="http://schemas.microsoft.com/office/drawing/2016/5/13/chartex" xmlns:cx8="http://schemas.microsoft.com/office/drawing/2016/5/14/chartex" xmlns:mc="http://schemas.openxmlformats.org/markup-compatibility/2006" xmlns:aink="http://schemas.microsoft.com/office/drawing/2016/ink" xmlns:am3d="http://schemas.microsoft.com/office/drawing/2017/model3d" xmlns:o="urn:schemas-microsoft-com:office:office" xmlns:r="http://schemas.openxmlformats.org/officeDocument/2006/relationships" xmlns:m="http://schemas.openxmlformats.org/officeDocument/2006/math" xmlns:v="urn:schemas-microsoft-com:vml" xmlns:wp14="http://schemas.microsoft.com/office/word/2010/wordprocessingDrawing" xmlns:wp="http://schemas.openxmlformats.org/drawingml/2006/wordprocessingDrawing" xmlns:w10="urn:schemas-microsoft-com:office:word" xmlns:w="http://schemas.openxmlformats.org/wordprocessingml/2006/main" xmlns:w14="http://schemas.microsoft.com/office/word/2010/wordml" xmlns:w15="http://schemas.microsoft.com/office/word/2012/wordml" xmlns:w16cid="http://schemas.microsoft.com/office/word/2016/wordml/cid" xmlns:w16se="http://schemas.microsoft.com/office/word/2015/wordml/symex" xmlns:wpg="http://schemas.microsoft.com/office/word/2010/wordprocessingGroup" xmlns:wpi="http://schemas.microsoft.com/office/word/2010/wordprocessingInk" xmlns:wne="http://schemas.microsoft.com/office/word/2006/wordml" xmlns:wps="http://schemas.microsoft.com/office/word/2010/wordprocessingShape" mc:Ignorable="w14 w15 w16se w16cid wp14">
   <w:footnote w:type="separator" w:id="-1">
     <w:p>
       <w:pPr>
@@ -13960,7 +14416,7 @@
 </file>
 
 <file path=word/header1.xml><?xml version="1.0" encoding="utf-8"?>
-<w:hdr xmlns:wpc="http://schemas.microsoft.com/office/word/2010/wordprocessingCanvas" xmlns:cx="http://schemas.microsoft.com/office/drawing/2014/chartex" xmlns:cx1="http://schemas.microsoft.com/office/drawing/2015/9/8/chartex" xmlns:cx2="http://schemas.microsoft.com/office/drawing/2015/10/21/chartex" xmlns:cx3="http://schemas.microsoft.com/office/drawing/2016/5/9/chartex" xmlns:cx4="http://schemas.microsoft.com/office/drawing/2016/5/10/chartex" xmlns:cx5="http://schemas.microsoft.com/office/drawing/2016/5/11/chartex" xmlns:cx6="http://schemas.microsoft.com/office/drawing/2016/5/12/chartex" xmlns:cx7="http://schemas.microsoft.com/office/drawing/2016/5/13/chartex" xmlns:cx8="http://schemas.microsoft.com/office/drawing/2016/5/14/chartex" xmlns:mc="http://schemas.openxmlformats.org/markup-compatibility/2006" xmlns:aink="http://schemas.microsoft.com/office/drawing/2016/ink" xmlns:am3d="http://schemas.microsoft.com/office/drawing/2017/model3d" xmlns:o="urn:schemas-microsoft-com:office:office" xmlns:oel="http://schemas.microsoft.com/office/2019/extlst" xmlns:r="http://schemas.openxmlformats.org/officeDocument/2006/relationships" xmlns:m="http://schemas.openxmlformats.org/officeDocument/2006/math" xmlns:v="urn:schemas-microsoft-com:vml" xmlns:wp14="http://schemas.microsoft.com/office/word/2010/wordprocessingDrawing" xmlns:wp="http://schemas.openxmlformats.org/drawingml/2006/wordprocessingDrawing" xmlns:w10="urn:schemas-microsoft-com:office:word" xmlns:w="http://schemas.openxmlformats.org/wordprocessingml/2006/main" xmlns:w14="http://schemas.microsoft.com/office/word/2010/wordml" xmlns:w15="http://schemas.microsoft.com/office/word/2012/wordml" xmlns:w16cex="http://schemas.microsoft.com/office/word/2018/wordml/cex" xmlns:w16cid="http://schemas.microsoft.com/office/word/2016/wordml/cid" xmlns:w16="http://schemas.microsoft.com/office/word/2018/wordml" xmlns:w16du="http://schemas.microsoft.com/office/word/2023/wordml/word16du" xmlns:w16sdtdh="http://schemas.microsoft.com/office/word/2020/wordml/sdtdatahash" xmlns:w16sdtfl="http://schemas.microsoft.com/office/word/2024/wordml/sdtformatlock" xmlns:w16se="http://schemas.microsoft.com/office/word/2015/wordml/symex" xmlns:wpg="http://schemas.microsoft.com/office/word/2010/wordprocessingGroup" xmlns:wpi="http://schemas.microsoft.com/office/word/2010/wordprocessingInk" xmlns:wne="http://schemas.microsoft.com/office/word/2006/wordml" xmlns:wps="http://schemas.microsoft.com/office/word/2010/wordprocessingShape" mc:Ignorable="w14 w15 w16se w16cid w16 w16cex w16sdtdh w16sdtfl w16du wp14">
+<w:hdr xmlns:wpc="http://schemas.microsoft.com/office/word/2010/wordprocessingCanvas" xmlns:cx="http://schemas.microsoft.com/office/drawing/2014/chartex" xmlns:cx1="http://schemas.microsoft.com/office/drawing/2015/9/8/chartex" xmlns:cx2="http://schemas.microsoft.com/office/drawing/2015/10/21/chartex" xmlns:cx3="http://schemas.microsoft.com/office/drawing/2016/5/9/chartex" xmlns:cx4="http://schemas.microsoft.com/office/drawing/2016/5/10/chartex" xmlns:cx5="http://schemas.microsoft.com/office/drawing/2016/5/11/chartex" xmlns:cx6="http://schemas.microsoft.com/office/drawing/2016/5/12/chartex" xmlns:cx7="http://schemas.microsoft.com/office/drawing/2016/5/13/chartex" xmlns:cx8="http://schemas.microsoft.com/office/drawing/2016/5/14/chartex" xmlns:mc="http://schemas.openxmlformats.org/markup-compatibility/2006" xmlns:aink="http://schemas.microsoft.com/office/drawing/2016/ink" xmlns:am3d="http://schemas.microsoft.com/office/drawing/2017/model3d" xmlns:o="urn:schemas-microsoft-com:office:office" xmlns:r="http://schemas.openxmlformats.org/officeDocument/2006/relationships" xmlns:m="http://schemas.openxmlformats.org/officeDocument/2006/math" xmlns:v="urn:schemas-microsoft-com:vml" xmlns:wp14="http://schemas.microsoft.com/office/word/2010/wordprocessingDrawing" xmlns:wp="http://schemas.openxmlformats.org/drawingml/2006/wordprocessingDrawing" xmlns:w10="urn:schemas-microsoft-com:office:word" xmlns:w="http://schemas.openxmlformats.org/wordprocessingml/2006/main" xmlns:w14="http://schemas.microsoft.com/office/word/2010/wordml" xmlns:w15="http://schemas.microsoft.com/office/word/2012/wordml" xmlns:w16cid="http://schemas.microsoft.com/office/word/2016/wordml/cid" xmlns:w16se="http://schemas.microsoft.com/office/word/2015/wordml/symex" xmlns:wpg="http://schemas.microsoft.com/office/word/2010/wordprocessingGroup" xmlns:wpi="http://schemas.microsoft.com/office/word/2010/wordprocessingInk" xmlns:wne="http://schemas.microsoft.com/office/word/2006/wordml" xmlns:wps="http://schemas.microsoft.com/office/word/2010/wordprocessingShape" mc:Ignorable="w14 w15 w16se w16cid wp14">
   <w:p>
     <w:pPr>
       <w:pStyle w:val="Cabealho"/>
@@ -13970,7 +14426,7 @@
 </file>
 
 <file path=word/numbering.xml><?xml version="1.0" encoding="utf-8"?>
-<w:numbering xmlns:wpc="http://schemas.microsoft.com/office/word/2010/wordprocessingCanvas" xmlns:cx="http://schemas.microsoft.com/office/drawing/2014/chartex" xmlns:cx1="http://schemas.microsoft.com/office/drawing/2015/9/8/chartex" xmlns:cx2="http://schemas.microsoft.com/office/drawing/2015/10/21/chartex" xmlns:cx3="http://schemas.microsoft.com/office/drawing/2016/5/9/chartex" xmlns:cx4="http://schemas.microsoft.com/office/drawing/2016/5/10/chartex" xmlns:cx5="http://schemas.microsoft.com/office/drawing/2016/5/11/chartex" xmlns:cx6="http://schemas.microsoft.com/office/drawing/2016/5/12/chartex" xmlns:cx7="http://schemas.microsoft.com/office/drawing/2016/5/13/chartex" xmlns:cx8="http://schemas.microsoft.com/office/drawing/2016/5/14/chartex" xmlns:mc="http://schemas.openxmlformats.org/markup-compatibility/2006" xmlns:aink="http://schemas.microsoft.com/office/drawing/2016/ink" xmlns:am3d="http://schemas.microsoft.com/office/drawing/2017/model3d" xmlns:o="urn:schemas-microsoft-com:office:office" xmlns:oel="http://schemas.microsoft.com/office/2019/extlst" xmlns:r="http://schemas.openxmlformats.org/officeDocument/2006/relationships" xmlns:m="http://schemas.openxmlformats.org/officeDocument/2006/math" xmlns:v="urn:schemas-microsoft-com:vml" xmlns:wp14="http://schemas.microsoft.com/office/word/2010/wordprocessingDrawing" xmlns:wp="http://schemas.openxmlformats.org/drawingml/2006/wordprocessingDrawing" xmlns:w10="urn:schemas-microsoft-com:office:word" xmlns:w="http://schemas.openxmlformats.org/wordprocessingml/2006/main" xmlns:w14="http://schemas.microsoft.com/office/word/2010/wordml" xmlns:w15="http://schemas.microsoft.com/office/word/2012/wordml" xmlns:w16cex="http://schemas.microsoft.com/office/word/2018/wordml/cex" xmlns:w16cid="http://schemas.microsoft.com/office/word/2016/wordml/cid" xmlns:w16="http://schemas.microsoft.com/office/word/2018/wordml" xmlns:w16du="http://schemas.microsoft.com/office/word/2023/wordml/word16du" xmlns:w16sdtdh="http://schemas.microsoft.com/office/word/2020/wordml/sdtdatahash" xmlns:w16sdtfl="http://schemas.microsoft.com/office/word/2024/wordml/sdtformatlock" xmlns:w16se="http://schemas.microsoft.com/office/word/2015/wordml/symex" xmlns:wpg="http://schemas.microsoft.com/office/word/2010/wordprocessingGroup" xmlns:wpi="http://schemas.microsoft.com/office/word/2010/wordprocessingInk" xmlns:wne="http://schemas.microsoft.com/office/word/2006/wordml" xmlns:wps="http://schemas.microsoft.com/office/word/2010/wordprocessingShape" mc:Ignorable="w14 w15 w16se w16cid w16 w16cex w16sdtdh w16sdtfl w16du wp14">
+<w:numbering xmlns:wpc="http://schemas.microsoft.com/office/word/2010/wordprocessingCanvas" xmlns:cx="http://schemas.microsoft.com/office/drawing/2014/chartex" xmlns:cx1="http://schemas.microsoft.com/office/drawing/2015/9/8/chartex" xmlns:cx2="http://schemas.microsoft.com/office/drawing/2015/10/21/chartex" xmlns:cx3="http://schemas.microsoft.com/office/drawing/2016/5/9/chartex" xmlns:cx4="http://schemas.microsoft.com/office/drawing/2016/5/10/chartex" xmlns:cx5="http://schemas.microsoft.com/office/drawing/2016/5/11/chartex" xmlns:cx6="http://schemas.microsoft.com/office/drawing/2016/5/12/chartex" xmlns:cx7="http://schemas.microsoft.com/office/drawing/2016/5/13/chartex" xmlns:cx8="http://schemas.microsoft.com/office/drawing/2016/5/14/chartex" xmlns:mc="http://schemas.openxmlformats.org/markup-compatibility/2006" xmlns:aink="http://schemas.microsoft.com/office/drawing/2016/ink" xmlns:am3d="http://schemas.microsoft.com/office/drawing/2017/model3d" xmlns:o="urn:schemas-microsoft-com:office:office" xmlns:r="http://schemas.openxmlformats.org/officeDocument/2006/relationships" xmlns:m="http://schemas.openxmlformats.org/officeDocument/2006/math" xmlns:v="urn:schemas-microsoft-com:vml" xmlns:wp14="http://schemas.microsoft.com/office/word/2010/wordprocessingDrawing" xmlns:wp="http://schemas.openxmlformats.org/drawingml/2006/wordprocessingDrawing" xmlns:w10="urn:schemas-microsoft-com:office:word" xmlns:w="http://schemas.openxmlformats.org/wordprocessingml/2006/main" xmlns:w14="http://schemas.microsoft.com/office/word/2010/wordml" xmlns:w15="http://schemas.microsoft.com/office/word/2012/wordml" xmlns:w16cid="http://schemas.microsoft.com/office/word/2016/wordml/cid" xmlns:w16se="http://schemas.microsoft.com/office/word/2015/wordml/symex" xmlns:wpg="http://schemas.microsoft.com/office/word/2010/wordprocessingGroup" xmlns:wpi="http://schemas.microsoft.com/office/word/2010/wordprocessingInk" xmlns:wne="http://schemas.microsoft.com/office/word/2006/wordml" xmlns:wps="http://schemas.microsoft.com/office/word/2010/wordprocessingShape" mc:Ignorable="w14 w15 w16se w16cid wp14">
   <w:abstractNum w:abstractNumId="0" w15:restartNumberingAfterBreak="0">
     <w:nsid w:val="597F2D68"/>
     <w:multiLevelType w:val="hybridMultilevel"/>
@@ -14084,14 +14540,14 @@
       </w:rPr>
     </w:lvl>
   </w:abstractNum>
-  <w:num w:numId="1" w16cid:durableId="133060241">
+  <w:num w:numId="1">
     <w:abstractNumId w:val="0"/>
   </w:num>
 </w:numbering>
 </file>
 
 <file path=word/styles.xml><?xml version="1.0" encoding="utf-8"?>
-<w:styles xmlns:mc="http://schemas.openxmlformats.org/markup-compatibility/2006" xmlns:r="http://schemas.openxmlformats.org/officeDocument/2006/relationships" xmlns:w="http://schemas.openxmlformats.org/wordprocessingml/2006/main" xmlns:w14="http://schemas.microsoft.com/office/word/2010/wordml" xmlns:w15="http://schemas.microsoft.com/office/word/2012/wordml" xmlns:w16cex="http://schemas.microsoft.com/office/word/2018/wordml/cex" xmlns:w16cid="http://schemas.microsoft.com/office/word/2016/wordml/cid" xmlns:w16="http://schemas.microsoft.com/office/word/2018/wordml" xmlns:w16du="http://schemas.microsoft.com/office/word/2023/wordml/word16du" xmlns:w16sdtdh="http://schemas.microsoft.com/office/word/2020/wordml/sdtdatahash" xmlns:w16sdtfl="http://schemas.microsoft.com/office/word/2024/wordml/sdtformatlock" xmlns:w16se="http://schemas.microsoft.com/office/word/2015/wordml/symex" mc:Ignorable="w14 w15 w16se w16cid w16 w16cex w16sdtdh w16sdtfl w16du">
+<w:styles xmlns:mc="http://schemas.openxmlformats.org/markup-compatibility/2006" xmlns:r="http://schemas.openxmlformats.org/officeDocument/2006/relationships" xmlns:w="http://schemas.openxmlformats.org/wordprocessingml/2006/main" xmlns:w14="http://schemas.microsoft.com/office/word/2010/wordml" xmlns:w15="http://schemas.microsoft.com/office/word/2012/wordml" xmlns:w16cid="http://schemas.microsoft.com/office/word/2016/wordml/cid" xmlns:w16se="http://schemas.microsoft.com/office/word/2015/wordml/symex" mc:Ignorable="w14 w15 w16se w16cid">
   <w:docDefaults>
     <w:rPrDefault>
       <w:rPr>
@@ -14107,7 +14563,7 @@
       </w:pPr>
     </w:pPrDefault>
   </w:docDefaults>
-  <w:latentStyles w:defLockedState="0" w:defUIPriority="99" w:defSemiHidden="0" w:defUnhideWhenUsed="0" w:defQFormat="0" w:count="376">
+  <w:latentStyles w:defLockedState="0" w:defUIPriority="99" w:defSemiHidden="0" w:defUnhideWhenUsed="0" w:defQFormat="0" w:count="375">
     <w:lsdException w:name="Normal" w:uiPriority="0" w:qFormat="1"/>
     <w:lsdException w:name="heading 1" w:uiPriority="9" w:qFormat="1"/>
     <w:lsdException w:name="heading 2" w:semiHidden="1" w:uiPriority="9" w:unhideWhenUsed="1" w:qFormat="1"/>
@@ -14483,7 +14939,6 @@
     <w:lsdException w:name="Smart Hyperlink" w:semiHidden="1" w:unhideWhenUsed="1"/>
     <w:lsdException w:name="Hashtag" w:semiHidden="1" w:unhideWhenUsed="1"/>
     <w:lsdException w:name="Unresolved Mention" w:semiHidden="1" w:unhideWhenUsed="1"/>
-    <w:lsdException w:name="Smart Link" w:semiHidden="1" w:unhideWhenUsed="1"/>
   </w:latentStyles>
   <w:style w:type="paragraph" w:default="1" w:styleId="Normal">
     <w:name w:val="Normal"/>
@@ -15207,7 +15662,7 @@
 </file>
 
 <file path=customXml/itemProps1.xml><?xml version="1.0" encoding="utf-8"?>
-<ds:datastoreItem xmlns:ds="http://schemas.openxmlformats.org/officeDocument/2006/customXml" ds:itemID="{AEE53EB7-5DDB-4B31-9E00-8DB4DD32B584}">
+<ds:datastoreItem xmlns:ds="http://schemas.openxmlformats.org/officeDocument/2006/customXml" ds:itemID="{37A0B237-B804-426F-9E0B-11E9319A9536}">
   <ds:schemaRefs>
     <ds:schemaRef ds:uri="http://schemas.openxmlformats.org/officeDocument/2006/bibliography"/>
   </ds:schemaRefs>

</xml_diff>